<commit_message>
done with a draft
</commit_message>
<xml_diff>
--- a/paper/draft.docx
+++ b/paper/draft.docx
@@ -607,6 +607,7 @@
         </w:rPr>
         <w:t xml:space="preserve">four basic tools: </w:t>
       </w:r>
+      <w:proofErr w:type="spellStart"/>
       <w:r>
         <w:rPr>
           <w:rFonts w:ascii="Times" w:hAnsi="Times"/>
@@ -617,13 +618,56 @@
         <w:rPr>
           <w:rFonts w:ascii="Times" w:hAnsi="Times"/>
         </w:rPr>
-        <w:t xml:space="preserve">akefile, </w:t>
-      </w:r>
-      <w:r>
-        <w:rPr>
-          <w:rFonts w:ascii="Times" w:hAnsi="Times"/>
-        </w:rPr>
-        <w:t>Git, GitHub, pandoc and Markdown.</w:t>
+        <w:t>akefile</w:t>
+      </w:r>
+      <w:proofErr w:type="spellEnd"/>
+      <w:r>
+        <w:rPr>
+          <w:rFonts w:ascii="Times" w:hAnsi="Times"/>
+        </w:rPr>
+        <w:t xml:space="preserve">, </w:t>
+      </w:r>
+      <w:proofErr w:type="spellStart"/>
+      <w:r>
+        <w:rPr>
+          <w:rFonts w:ascii="Times" w:hAnsi="Times"/>
+        </w:rPr>
+        <w:t>Git</w:t>
+      </w:r>
+      <w:proofErr w:type="spellEnd"/>
+      <w:r>
+        <w:rPr>
+          <w:rFonts w:ascii="Times" w:hAnsi="Times"/>
+        </w:rPr>
+        <w:t xml:space="preserve">, </w:t>
+      </w:r>
+      <w:proofErr w:type="spellStart"/>
+      <w:r>
+        <w:rPr>
+          <w:rFonts w:ascii="Times" w:hAnsi="Times"/>
+        </w:rPr>
+        <w:t>GitHub</w:t>
+      </w:r>
+      <w:proofErr w:type="spellEnd"/>
+      <w:r>
+        <w:rPr>
+          <w:rFonts w:ascii="Times" w:hAnsi="Times"/>
+        </w:rPr>
+        <w:t xml:space="preserve">, </w:t>
+      </w:r>
+      <w:proofErr w:type="spellStart"/>
+      <w:r>
+        <w:rPr>
+          <w:rFonts w:ascii="Times" w:hAnsi="Times"/>
+        </w:rPr>
+        <w:t>pandoc</w:t>
+      </w:r>
+      <w:proofErr w:type="spellEnd"/>
+      <w:r>
+        <w:rPr>
+          <w:rFonts w:ascii="Times" w:hAnsi="Times"/>
+        </w:rPr>
+        <w:t xml:space="preserve"> and Markdown.</w:t>
       </w:r>
       <w:r>
         <w:rPr>
@@ -775,28 +819,24 @@
         <w:rPr>
           <w:rFonts w:ascii="Times" w:hAnsi="Times"/>
           <w:b/>
-          <w:sz w:val="30"/>
-          <w:szCs w:val="30"/>
         </w:rPr>
       </w:pPr>
       <w:r>
         <w:rPr>
           <w:rFonts w:ascii="Times" w:hAnsi="Times"/>
           <w:b/>
-          <w:sz w:val="30"/>
-          <w:szCs w:val="30"/>
         </w:rPr>
         <w:t xml:space="preserve">1. 1 </w:t>
       </w:r>
+      <w:proofErr w:type="spellStart"/>
       <w:r>
         <w:rPr>
           <w:rFonts w:ascii="Times" w:hAnsi="Times"/>
           <w:b/>
-          <w:sz w:val="30"/>
-          <w:szCs w:val="30"/>
         </w:rPr>
         <w:t>Makefile</w:t>
       </w:r>
+      <w:proofErr w:type="spellEnd"/>
     </w:p>
     <w:p>
       <w:pPr>
@@ -810,12 +850,14 @@
         </w:rPr>
         <w:t xml:space="preserve">A </w:t>
       </w:r>
+      <w:proofErr w:type="spellStart"/>
       <w:r>
         <w:rPr>
           <w:rFonts w:ascii="Times" w:hAnsi="Times"/>
         </w:rPr>
         <w:t>Makefile</w:t>
       </w:r>
+      <w:proofErr w:type="spellEnd"/>
       <w:r>
         <w:rPr>
           <w:rFonts w:ascii="Times" w:hAnsi="Times" w:cs="Times"/>
@@ -856,6 +898,7 @@
         </w:rPr>
         <w:t> </w:t>
       </w:r>
+      <w:proofErr w:type="spellStart"/>
       <w:r>
         <w:rPr>
           <w:rFonts w:ascii="Times" w:eastAsia="Times New Roman" w:hAnsi="Times" w:cs="Times New Roman"/>
@@ -865,6 +908,7 @@
         </w:rPr>
         <w:t>makefile</w:t>
       </w:r>
+      <w:proofErr w:type="spellEnd"/>
       <w:r>
         <w:rPr>
           <w:rStyle w:val="apple-converted-space"/>
@@ -1038,6 +1082,7 @@
         </w:rPr>
         <w:t> </w:t>
       </w:r>
+      <w:proofErr w:type="spellStart"/>
       <w:r>
         <w:rPr>
           <w:rFonts w:ascii="Times" w:eastAsia="Times New Roman" w:hAnsi="Times" w:cs="Times New Roman"/>
@@ -1047,12 +1092,29 @@
         </w:rPr>
         <w:t>makefile</w:t>
       </w:r>
-      <w:r>
-        <w:rPr>
-          <w:rFonts w:ascii="Times" w:eastAsia="Times New Roman" w:hAnsi="Times" w:cs="Times New Roman"/>
-          <w:shd w:val="clear" w:color="auto" w:fill="FFFFFF"/>
-        </w:rPr>
-        <w:t>. If none of the files that are prerequisites have been changed since the last time the program was compiled, no actions take place. For large software projects, using Makefiles can substantially reduce build times if only a few source files have changed</w:t>
+      <w:proofErr w:type="spellEnd"/>
+      <w:r>
+        <w:rPr>
+          <w:rFonts w:ascii="Times" w:eastAsia="Times New Roman" w:hAnsi="Times" w:cs="Times New Roman"/>
+          <w:shd w:val="clear" w:color="auto" w:fill="FFFFFF"/>
+        </w:rPr>
+        <w:t xml:space="preserve">. If none of the files that are prerequisites have been changed since the last time the program was compiled, no actions take place. For large software projects, using </w:t>
+      </w:r>
+      <w:proofErr w:type="spellStart"/>
+      <w:r>
+        <w:rPr>
+          <w:rFonts w:ascii="Times" w:eastAsia="Times New Roman" w:hAnsi="Times" w:cs="Times New Roman"/>
+          <w:shd w:val="clear" w:color="auto" w:fill="FFFFFF"/>
+        </w:rPr>
+        <w:t>Makefiles</w:t>
+      </w:r>
+      <w:proofErr w:type="spellEnd"/>
+      <w:r>
+        <w:rPr>
+          <w:rFonts w:ascii="Times" w:eastAsia="Times New Roman" w:hAnsi="Times" w:cs="Times New Roman"/>
+          <w:shd w:val="clear" w:color="auto" w:fill="FFFFFF"/>
+        </w:rPr>
+        <w:t xml:space="preserve"> can substantially reduce build times if only a few source files have changed</w:t>
       </w:r>
       <w:r>
         <w:rPr>
@@ -1224,16 +1286,21 @@
         <w:rPr>
           <w:rFonts w:ascii="Times" w:hAnsi="Times"/>
         </w:rPr>
-        <w:t xml:space="preserve"> you want your readers to easily reproduce this step through one single command that automatically make your project structure all at </w:t>
-      </w:r>
-      <w:r>
-        <w:t>once</w:t>
-      </w:r>
-      <w:r>
-        <w:rPr>
-          <w:rFonts w:ascii="Times" w:hAnsi="Times"/>
-        </w:rPr>
-        <w:t>. This is a right time to use “Make” and “Makefile”.</w:t>
+        <w:t xml:space="preserve"> you want your readers to easily reproduce this step through one single command that automatically make your project structure all at once. This is a right time to use “Make” and “</w:t>
+      </w:r>
+      <w:proofErr w:type="spellStart"/>
+      <w:r>
+        <w:rPr>
+          <w:rFonts w:ascii="Times" w:hAnsi="Times"/>
+        </w:rPr>
+        <w:t>Makefile</w:t>
+      </w:r>
+      <w:proofErr w:type="spellEnd"/>
+      <w:r>
+        <w:rPr>
+          <w:rFonts w:ascii="Times" w:hAnsi="Times"/>
+        </w:rPr>
+        <w:t>”.</w:t>
       </w:r>
     </w:p>
     <w:p>
@@ -1258,28 +1325,24 @@
         <w:rPr>
           <w:rFonts w:ascii="Times" w:hAnsi="Times" w:cs="Times"/>
           <w:b/>
-          <w:sz w:val="30"/>
-          <w:szCs w:val="30"/>
         </w:rPr>
       </w:pPr>
       <w:r>
         <w:rPr>
           <w:rFonts w:ascii="Times" w:hAnsi="Times" w:cs="Times"/>
           <w:b/>
-          <w:sz w:val="30"/>
-          <w:szCs w:val="30"/>
         </w:rPr>
         <w:t xml:space="preserve">1.2 </w:t>
       </w:r>
+      <w:proofErr w:type="spellStart"/>
       <w:r>
         <w:rPr>
           <w:rFonts w:ascii="Times" w:hAnsi="Times" w:cs="Times"/>
           <w:b/>
-          <w:sz w:val="30"/>
-          <w:szCs w:val="30"/>
         </w:rPr>
         <w:t>Git</w:t>
       </w:r>
+      <w:proofErr w:type="spellEnd"/>
     </w:p>
     <w:p>
       <w:pPr>
@@ -1289,19 +1352,19 @@
           <w:szCs w:val="20"/>
         </w:rPr>
       </w:pPr>
-      <w:r>
-        <w:rPr>
-          <w:rFonts w:ascii="Times" w:eastAsia="Times New Roman" w:hAnsi="Times" w:cs="Times New Roman"/>
-          <w:bCs/>
-          <w:color w:val="252525"/>
+      <w:proofErr w:type="spellStart"/>
+      <w:r>
+        <w:rPr>
+          <w:rFonts w:ascii="Times" w:eastAsia="Times New Roman" w:hAnsi="Times" w:cs="Times New Roman"/>
+          <w:bCs/>
           <w:shd w:val="clear" w:color="auto" w:fill="FFFFFF"/>
         </w:rPr>
         <w:t>Git</w:t>
       </w:r>
-      <w:r>
-        <w:rPr>
-          <w:rFonts w:ascii="Times" w:eastAsia="Times New Roman" w:hAnsi="Times" w:cs="Times New Roman"/>
-          <w:color w:val="252525"/>
+      <w:proofErr w:type="spellEnd"/>
+      <w:r>
+        <w:rPr>
+          <w:rFonts w:ascii="Times" w:eastAsia="Times New Roman" w:hAnsi="Times" w:cs="Times New Roman"/>
           <w:shd w:val="clear" w:color="auto" w:fill="FFFFFF"/>
         </w:rPr>
         <w:t xml:space="preserve"> </w:t>
@@ -1309,18 +1372,9 @@
       <w:r>
         <w:rPr>
           <w:rFonts w:ascii="Times" w:eastAsia="Times New Roman" w:hAnsi="Times" w:cs="Times New Roman"/>
-          <w:color w:val="252525"/>
-          <w:shd w:val="clear" w:color="auto" w:fill="FFFFFF"/>
-        </w:rPr>
-        <w:t>is a</w:t>
-      </w:r>
-      <w:r>
-        <w:rPr>
-          <w:rFonts w:ascii="Times" w:eastAsia="Times New Roman" w:hAnsi="Times" w:cs="Times New Roman"/>
-          <w:color w:val="252525"/>
-          <w:shd w:val="clear" w:color="auto" w:fill="FFFFFF"/>
-        </w:rPr>
-        <w:t> </w:t>
+          <w:shd w:val="clear" w:color="auto" w:fill="FFFFFF"/>
+        </w:rPr>
+        <w:t>is a </w:t>
       </w:r>
       <w:hyperlink r:id="rId11" w:tooltip="Version control system" w:history="1">
         <w:r>
@@ -1336,21 +1390,7 @@
           <w:rFonts w:ascii="Times" w:eastAsia="Times New Roman" w:hAnsi="Times" w:cs="Times New Roman"/>
           <w:shd w:val="clear" w:color="auto" w:fill="FFFFFF"/>
         </w:rPr>
-        <w:t> </w:t>
-      </w:r>
-      <w:r>
-        <w:rPr>
-          <w:rFonts w:ascii="Times" w:eastAsia="Times New Roman" w:hAnsi="Times" w:cs="Times New Roman"/>
-          <w:shd w:val="clear" w:color="auto" w:fill="FFFFFF"/>
-        </w:rPr>
-        <w:t>that is used for</w:t>
-      </w:r>
-      <w:r>
-        <w:rPr>
-          <w:rFonts w:ascii="Times" w:eastAsia="Times New Roman" w:hAnsi="Times" w:cs="Times New Roman"/>
-          <w:shd w:val="clear" w:color="auto" w:fill="FFFFFF"/>
-        </w:rPr>
-        <w:t> </w:t>
+        <w:t> that is used for </w:t>
       </w:r>
       <w:hyperlink r:id="rId12" w:tooltip="Software development" w:history="1">
         <w:r>
@@ -1459,11 +1499,19 @@
         </w:rPr>
         <w:t xml:space="preserve"> of using </w:t>
       </w:r>
-      <w:r>
-        <w:rPr>
-          <w:rFonts w:ascii="Times" w:hAnsi="Times"/>
-        </w:rPr>
-        <w:t xml:space="preserve">Git </w:t>
+      <w:proofErr w:type="spellStart"/>
+      <w:r>
+        <w:rPr>
+          <w:rFonts w:ascii="Times" w:hAnsi="Times"/>
+        </w:rPr>
+        <w:t>Git</w:t>
+      </w:r>
+      <w:proofErr w:type="spellEnd"/>
+      <w:r>
+        <w:rPr>
+          <w:rFonts w:ascii="Times" w:hAnsi="Times"/>
+        </w:rPr>
+        <w:t xml:space="preserve"> </w:t>
       </w:r>
       <w:r>
         <w:rPr>
@@ -1625,7 +1673,21 @@
         <w:rPr>
           <w:rFonts w:ascii="Times" w:hAnsi="Times"/>
         </w:rPr>
-        <w:t xml:space="preserve">since Git keeps track of </w:t>
+        <w:t xml:space="preserve">since </w:t>
+      </w:r>
+      <w:proofErr w:type="spellStart"/>
+      <w:r>
+        <w:rPr>
+          <w:rFonts w:ascii="Times" w:hAnsi="Times"/>
+        </w:rPr>
+        <w:t>Git</w:t>
+      </w:r>
+      <w:proofErr w:type="spellEnd"/>
+      <w:r>
+        <w:rPr>
+          <w:rFonts w:ascii="Times" w:hAnsi="Times"/>
+        </w:rPr>
+        <w:t xml:space="preserve"> keeps track of </w:t>
       </w:r>
       <w:r>
         <w:rPr>
@@ -1872,28 +1934,24 @@
         <w:rPr>
           <w:rFonts w:ascii="Times" w:hAnsi="Times" w:cs="Times"/>
           <w:b/>
-          <w:sz w:val="30"/>
-          <w:szCs w:val="30"/>
         </w:rPr>
       </w:pPr>
       <w:r>
         <w:rPr>
           <w:rFonts w:ascii="Times" w:hAnsi="Times" w:cs="Times"/>
           <w:b/>
-          <w:sz w:val="30"/>
-          <w:szCs w:val="30"/>
         </w:rPr>
         <w:t xml:space="preserve">1.3 </w:t>
       </w:r>
+      <w:proofErr w:type="spellStart"/>
       <w:r>
         <w:rPr>
           <w:rFonts w:ascii="Times" w:hAnsi="Times" w:cs="Times"/>
           <w:b/>
-          <w:sz w:val="30"/>
-          <w:szCs w:val="30"/>
         </w:rPr>
         <w:t>GitHub</w:t>
       </w:r>
+      <w:proofErr w:type="spellEnd"/>
     </w:p>
     <w:p>
       <w:pPr>
@@ -1901,6 +1959,7 @@
           <w:rFonts w:ascii="Times" w:eastAsia="Times New Roman" w:hAnsi="Times" w:cs="Times New Roman"/>
         </w:rPr>
       </w:pPr>
+      <w:proofErr w:type="spellStart"/>
       <w:r>
         <w:rPr>
           <w:rFonts w:ascii="Times" w:eastAsia="Times New Roman" w:hAnsi="Times" w:cs="Times New Roman"/>
@@ -1910,28 +1969,16 @@
         </w:rPr>
         <w:t>GitHub</w:t>
       </w:r>
-      <w:r>
-        <w:rPr>
-          <w:rFonts w:ascii="Times" w:eastAsia="Times New Roman" w:hAnsi="Times" w:cs="Times New Roman"/>
-          <w:shd w:val="clear" w:color="auto" w:fill="FFFFFF"/>
-        </w:rPr>
-        <w:t> </w:t>
-      </w:r>
-      <w:r>
-        <w:rPr>
-          <w:rFonts w:ascii="Times" w:eastAsia="Times New Roman" w:hAnsi="Times" w:cs="Times New Roman"/>
-          <w:shd w:val="clear" w:color="auto" w:fill="FFFFFF"/>
-        </w:rPr>
-        <w:t>is a web-based</w:t>
-      </w:r>
-      <w:r>
-        <w:rPr>
-          <w:rFonts w:ascii="Times" w:eastAsia="Times New Roman" w:hAnsi="Times" w:cs="Times New Roman"/>
-          <w:shd w:val="clear" w:color="auto" w:fill="FFFFFF"/>
-        </w:rPr>
-        <w:t> </w:t>
+      <w:proofErr w:type="spellEnd"/>
+      <w:r>
+        <w:rPr>
+          <w:rFonts w:ascii="Times" w:eastAsia="Times New Roman" w:hAnsi="Times" w:cs="Times New Roman"/>
+          <w:shd w:val="clear" w:color="auto" w:fill="FFFFFF"/>
+        </w:rPr>
+        <w:t> is a web-based </w:t>
       </w:r>
       <w:hyperlink r:id="rId13" w:tooltip="Git (software)" w:history="1">
+        <w:proofErr w:type="spellStart"/>
         <w:r>
           <w:rPr>
             <w:rFonts w:ascii="Times" w:eastAsia="Times New Roman" w:hAnsi="Times" w:cs="Times New Roman"/>
@@ -1939,6 +1986,7 @@
           </w:rPr>
           <w:t>Git</w:t>
         </w:r>
+        <w:proofErr w:type="spellEnd"/>
       </w:hyperlink>
       <w:r>
         <w:rPr>
@@ -1977,14 +2025,7 @@
           <w:rFonts w:ascii="Times" w:eastAsia="Times New Roman" w:hAnsi="Times" w:cs="Times New Roman"/>
           <w:shd w:val="clear" w:color="auto" w:fill="FFFFFF"/>
         </w:rPr>
-        <w:t>. It offers all of the</w:t>
-      </w:r>
-      <w:r>
-        <w:rPr>
-          <w:rFonts w:ascii="Times" w:eastAsia="Times New Roman" w:hAnsi="Times" w:cs="Times New Roman"/>
-          <w:shd w:val="clear" w:color="auto" w:fill="FFFFFF"/>
-        </w:rPr>
-        <w:t> </w:t>
+        <w:t>. It offers all of the </w:t>
       </w:r>
       <w:hyperlink r:id="rId16" w:tooltip="Distributed version control" w:history="1">
         <w:r>
@@ -2000,21 +2041,7 @@
           <w:rFonts w:ascii="Times" w:eastAsia="Times New Roman" w:hAnsi="Times" w:cs="Times New Roman"/>
           <w:shd w:val="clear" w:color="auto" w:fill="FFFFFF"/>
         </w:rPr>
-        <w:t> </w:t>
-      </w:r>
-      <w:r>
-        <w:rPr>
-          <w:rFonts w:ascii="Times" w:eastAsia="Times New Roman" w:hAnsi="Times" w:cs="Times New Roman"/>
-          <w:shd w:val="clear" w:color="auto" w:fill="FFFFFF"/>
-        </w:rPr>
-        <w:t>and</w:t>
-      </w:r>
-      <w:r>
-        <w:rPr>
-          <w:rFonts w:ascii="Times" w:eastAsia="Times New Roman" w:hAnsi="Times" w:cs="Times New Roman"/>
-          <w:shd w:val="clear" w:color="auto" w:fill="FFFFFF"/>
-        </w:rPr>
-        <w:t> </w:t>
+        <w:t> and </w:t>
       </w:r>
       <w:hyperlink r:id="rId17" w:tooltip="Source code management" w:history="1">
         <w:r>
@@ -2030,14 +2057,7 @@
           <w:rFonts w:ascii="Times" w:eastAsia="Times New Roman" w:hAnsi="Times" w:cs="Times New Roman"/>
           <w:shd w:val="clear" w:color="auto" w:fill="FFFFFF"/>
         </w:rPr>
-        <w:t> </w:t>
-      </w:r>
-      <w:r>
-        <w:rPr>
-          <w:rFonts w:ascii="Times" w:eastAsia="Times New Roman" w:hAnsi="Times" w:cs="Times New Roman"/>
-          <w:shd w:val="clear" w:color="auto" w:fill="FFFFFF"/>
-        </w:rPr>
-        <w:t>(SCM) functionality of</w:t>
+        <w:t> (SCM) functionality of</w:t>
       </w:r>
       <w:r>
         <w:rPr>
@@ -2047,6 +2067,7 @@
         <w:t xml:space="preserve"> </w:t>
       </w:r>
       <w:hyperlink r:id="rId18" w:tooltip="Git (software)" w:history="1">
+        <w:proofErr w:type="spellStart"/>
         <w:r>
           <w:rPr>
             <w:rFonts w:ascii="Times" w:eastAsia="Times New Roman" w:hAnsi="Times" w:cs="Times New Roman"/>
@@ -2054,27 +2075,14 @@
           </w:rPr>
           <w:t>Git</w:t>
         </w:r>
+        <w:proofErr w:type="spellEnd"/>
       </w:hyperlink>
       <w:r>
         <w:rPr>
           <w:rFonts w:ascii="Times" w:eastAsia="Times New Roman" w:hAnsi="Times" w:cs="Times New Roman"/>
           <w:shd w:val="clear" w:color="auto" w:fill="FFFFFF"/>
         </w:rPr>
-        <w:t> </w:t>
-      </w:r>
-      <w:r>
-        <w:rPr>
-          <w:rFonts w:ascii="Times" w:eastAsia="Times New Roman" w:hAnsi="Times" w:cs="Times New Roman"/>
-          <w:shd w:val="clear" w:color="auto" w:fill="FFFFFF"/>
-        </w:rPr>
-        <w:t>as well as adding its own features. It provides</w:t>
-      </w:r>
-      <w:r>
-        <w:rPr>
-          <w:rFonts w:ascii="Times" w:eastAsia="Times New Roman" w:hAnsi="Times" w:cs="Times New Roman"/>
-          <w:shd w:val="clear" w:color="auto" w:fill="FFFFFF"/>
-        </w:rPr>
-        <w:t> </w:t>
+        <w:t> as well as adding its own features. It provides </w:t>
       </w:r>
       <w:hyperlink r:id="rId19" w:tooltip="Access control" w:history="1">
         <w:r>
@@ -2090,21 +2098,7 @@
           <w:rFonts w:ascii="Times" w:eastAsia="Times New Roman" w:hAnsi="Times" w:cs="Times New Roman"/>
           <w:shd w:val="clear" w:color="auto" w:fill="FFFFFF"/>
         </w:rPr>
-        <w:t> </w:t>
-      </w:r>
-      <w:r>
-        <w:rPr>
-          <w:rFonts w:ascii="Times" w:eastAsia="Times New Roman" w:hAnsi="Times" w:cs="Times New Roman"/>
-          <w:shd w:val="clear" w:color="auto" w:fill="FFFFFF"/>
-        </w:rPr>
-        <w:t>and several collaboration features such as</w:t>
-      </w:r>
-      <w:r>
-        <w:rPr>
-          <w:rFonts w:ascii="Times" w:eastAsia="Times New Roman" w:hAnsi="Times" w:cs="Times New Roman"/>
-          <w:shd w:val="clear" w:color="auto" w:fill="FFFFFF"/>
-        </w:rPr>
-        <w:t> </w:t>
+        <w:t> and several collaboration features such as </w:t>
       </w:r>
       <w:hyperlink r:id="rId20" w:tooltip="Bug tracking system" w:history="1">
         <w:r>
@@ -2120,14 +2114,7 @@
           <w:rFonts w:ascii="Times" w:eastAsia="Times New Roman" w:hAnsi="Times" w:cs="Times New Roman"/>
           <w:shd w:val="clear" w:color="auto" w:fill="FFFFFF"/>
         </w:rPr>
-        <w:t>,</w:t>
-      </w:r>
-      <w:r>
-        <w:rPr>
-          <w:rFonts w:ascii="Times" w:eastAsia="Times New Roman" w:hAnsi="Times" w:cs="Times New Roman"/>
-          <w:shd w:val="clear" w:color="auto" w:fill="FFFFFF"/>
-        </w:rPr>
-        <w:t> </w:t>
+        <w:t>, </w:t>
       </w:r>
       <w:hyperlink r:id="rId21" w:tooltip="Software feature" w:history="1">
         <w:r>
@@ -2143,14 +2130,7 @@
           <w:rFonts w:ascii="Times" w:eastAsia="Times New Roman" w:hAnsi="Times" w:cs="Times New Roman"/>
           <w:shd w:val="clear" w:color="auto" w:fill="FFFFFF"/>
         </w:rPr>
-        <w:t>,</w:t>
-      </w:r>
-      <w:r>
-        <w:rPr>
-          <w:rFonts w:ascii="Times" w:eastAsia="Times New Roman" w:hAnsi="Times" w:cs="Times New Roman"/>
-          <w:shd w:val="clear" w:color="auto" w:fill="FFFFFF"/>
-        </w:rPr>
-        <w:t> </w:t>
+        <w:t>, </w:t>
       </w:r>
       <w:hyperlink r:id="rId22" w:tooltip="Task management" w:history="1">
         <w:r>
@@ -2166,14 +2146,7 @@
           <w:rFonts w:ascii="Times" w:eastAsia="Times New Roman" w:hAnsi="Times" w:cs="Times New Roman"/>
           <w:shd w:val="clear" w:color="auto" w:fill="FFFFFF"/>
         </w:rPr>
-        <w:t>, and</w:t>
-      </w:r>
-      <w:r>
-        <w:rPr>
-          <w:rFonts w:ascii="Times" w:eastAsia="Times New Roman" w:hAnsi="Times" w:cs="Times New Roman"/>
-          <w:shd w:val="clear" w:color="auto" w:fill="FFFFFF"/>
-        </w:rPr>
-        <w:t> </w:t>
+        <w:t>, and </w:t>
       </w:r>
       <w:hyperlink r:id="rId23" w:tooltip="Wiki" w:history="1">
         <w:r>
@@ -2189,14 +2162,7 @@
           <w:rFonts w:ascii="Times" w:eastAsia="Times New Roman" w:hAnsi="Times" w:cs="Times New Roman"/>
           <w:shd w:val="clear" w:color="auto" w:fill="FFFFFF"/>
         </w:rPr>
-        <w:t> </w:t>
-      </w:r>
-      <w:r>
-        <w:rPr>
-          <w:rFonts w:ascii="Times" w:eastAsia="Times New Roman" w:hAnsi="Times" w:cs="Times New Roman"/>
-          <w:shd w:val="clear" w:color="auto" w:fill="FFFFFF"/>
-        </w:rPr>
-        <w:t>for every project</w:t>
+        <w:t> for every project</w:t>
       </w:r>
       <w:r>
         <w:rPr>
@@ -2317,13 +2283,23 @@
         </w:rPr>
         <w:t xml:space="preserve">push your codes tracked by </w:t>
       </w:r>
-      <w:r>
-        <w:rPr>
-          <w:rFonts w:ascii="Times" w:eastAsia="Times New Roman" w:hAnsi="Times" w:cs="Times New Roman"/>
-          <w:bCs/>
-          <w:shd w:val="clear" w:color="auto" w:fill="FFFFFF"/>
-        </w:rPr>
-        <w:t xml:space="preserve">Git </w:t>
+      <w:proofErr w:type="spellStart"/>
+      <w:r>
+        <w:rPr>
+          <w:rFonts w:ascii="Times" w:eastAsia="Times New Roman" w:hAnsi="Times" w:cs="Times New Roman"/>
+          <w:bCs/>
+          <w:shd w:val="clear" w:color="auto" w:fill="FFFFFF"/>
+        </w:rPr>
+        <w:t>Git</w:t>
+      </w:r>
+      <w:proofErr w:type="spellEnd"/>
+      <w:r>
+        <w:rPr>
+          <w:rFonts w:ascii="Times" w:eastAsia="Times New Roman" w:hAnsi="Times" w:cs="Times New Roman"/>
+          <w:bCs/>
+          <w:shd w:val="clear" w:color="auto" w:fill="FFFFFF"/>
+        </w:rPr>
+        <w:t xml:space="preserve"> </w:t>
       </w:r>
       <w:r>
         <w:rPr>
@@ -2333,13 +2309,23 @@
         </w:rPr>
         <w:t xml:space="preserve">to </w:t>
       </w:r>
-      <w:r>
-        <w:rPr>
-          <w:rFonts w:ascii="Times" w:eastAsia="Times New Roman" w:hAnsi="Times" w:cs="Times New Roman"/>
-          <w:bCs/>
-          <w:shd w:val="clear" w:color="auto" w:fill="FFFFFF"/>
-        </w:rPr>
-        <w:t xml:space="preserve">GitHub. </w:t>
+      <w:proofErr w:type="spellStart"/>
+      <w:r>
+        <w:rPr>
+          <w:rFonts w:ascii="Times" w:eastAsia="Times New Roman" w:hAnsi="Times" w:cs="Times New Roman"/>
+          <w:bCs/>
+          <w:shd w:val="clear" w:color="auto" w:fill="FFFFFF"/>
+        </w:rPr>
+        <w:t>GitHub</w:t>
+      </w:r>
+      <w:proofErr w:type="spellEnd"/>
+      <w:r>
+        <w:rPr>
+          <w:rFonts w:ascii="Times" w:eastAsia="Times New Roman" w:hAnsi="Times" w:cs="Times New Roman"/>
+          <w:bCs/>
+          <w:shd w:val="clear" w:color="auto" w:fill="FFFFFF"/>
+        </w:rPr>
+        <w:t xml:space="preserve">. </w:t>
       </w:r>
       <w:r>
         <w:rPr>
@@ -2443,7 +2429,25 @@
           <w:bCs/>
           <w:shd w:val="clear" w:color="auto" w:fill="FFFFFF"/>
         </w:rPr>
-        <w:t xml:space="preserve">If you use GitHub, you do not need to copy and paste </w:t>
+        <w:t xml:space="preserve">If you use </w:t>
+      </w:r>
+      <w:proofErr w:type="spellStart"/>
+      <w:r>
+        <w:rPr>
+          <w:rFonts w:ascii="Times" w:eastAsia="Times New Roman" w:hAnsi="Times" w:cs="Times New Roman"/>
+          <w:bCs/>
+          <w:shd w:val="clear" w:color="auto" w:fill="FFFFFF"/>
+        </w:rPr>
+        <w:t>GitHub</w:t>
+      </w:r>
+      <w:proofErr w:type="spellEnd"/>
+      <w:r>
+        <w:rPr>
+          <w:rFonts w:ascii="Times" w:eastAsia="Times New Roman" w:hAnsi="Times" w:cs="Times New Roman"/>
+          <w:bCs/>
+          <w:shd w:val="clear" w:color="auto" w:fill="FFFFFF"/>
+        </w:rPr>
+        <w:t xml:space="preserve">, you do not need to copy and paste </w:t>
       </w:r>
       <w:r>
         <w:rPr>
@@ -2493,13 +2497,23 @@
         </w:rPr>
         <w:t xml:space="preserve">your project to </w:t>
       </w:r>
-      <w:r>
-        <w:rPr>
-          <w:rFonts w:ascii="Times" w:eastAsia="Times New Roman" w:hAnsi="Times" w:cs="Times New Roman"/>
-          <w:bCs/>
-          <w:shd w:val="clear" w:color="auto" w:fill="FFFFFF"/>
-        </w:rPr>
-        <w:t xml:space="preserve">GitHub, </w:t>
+      <w:proofErr w:type="spellStart"/>
+      <w:r>
+        <w:rPr>
+          <w:rFonts w:ascii="Times" w:eastAsia="Times New Roman" w:hAnsi="Times" w:cs="Times New Roman"/>
+          <w:bCs/>
+          <w:shd w:val="clear" w:color="auto" w:fill="FFFFFF"/>
+        </w:rPr>
+        <w:t>GitHub</w:t>
+      </w:r>
+      <w:proofErr w:type="spellEnd"/>
+      <w:r>
+        <w:rPr>
+          <w:rFonts w:ascii="Times" w:eastAsia="Times New Roman" w:hAnsi="Times" w:cs="Times New Roman"/>
+          <w:bCs/>
+          <w:shd w:val="clear" w:color="auto" w:fill="FFFFFF"/>
+        </w:rPr>
+        <w:t xml:space="preserve">, </w:t>
       </w:r>
       <w:r>
         <w:rPr>
@@ -2531,7 +2545,25 @@
           <w:bCs/>
           <w:shd w:val="clear" w:color="auto" w:fill="FFFFFF"/>
         </w:rPr>
-        <w:t xml:space="preserve">Thus, the GitHub </w:t>
+        <w:t xml:space="preserve">Thus, the </w:t>
+      </w:r>
+      <w:proofErr w:type="spellStart"/>
+      <w:r>
+        <w:rPr>
+          <w:rFonts w:ascii="Times" w:eastAsia="Times New Roman" w:hAnsi="Times" w:cs="Times New Roman"/>
+          <w:bCs/>
+          <w:shd w:val="clear" w:color="auto" w:fill="FFFFFF"/>
+        </w:rPr>
+        <w:t>GitHub</w:t>
+      </w:r>
+      <w:proofErr w:type="spellEnd"/>
+      <w:r>
+        <w:rPr>
+          <w:rFonts w:ascii="Times" w:eastAsia="Times New Roman" w:hAnsi="Times" w:cs="Times New Roman"/>
+          <w:bCs/>
+          <w:shd w:val="clear" w:color="auto" w:fill="FFFFFF"/>
+        </w:rPr>
+        <w:t xml:space="preserve"> </w:t>
       </w:r>
       <w:r>
         <w:rPr>
@@ -2628,25 +2660,20 @@
         <w:rPr>
           <w:rFonts w:ascii="Times" w:hAnsi="Times" w:cs="Times"/>
           <w:b/>
-          <w:sz w:val="30"/>
-          <w:szCs w:val="30"/>
         </w:rPr>
       </w:pPr>
       <w:r>
         <w:rPr>
           <w:rFonts w:ascii="Times" w:hAnsi="Times" w:cs="Times"/>
           <w:b/>
-          <w:sz w:val="30"/>
-          <w:szCs w:val="30"/>
         </w:rPr>
         <w:t xml:space="preserve">1.4 </w:t>
       </w:r>
+      <w:proofErr w:type="spellStart"/>
       <w:r>
         <w:rPr>
           <w:rFonts w:ascii="Times" w:hAnsi="Times" w:cs="Times"/>
           <w:b/>
-          <w:sz w:val="30"/>
-          <w:szCs w:val="30"/>
         </w:rPr>
         <w:t>P</w:t>
       </w:r>
@@ -2654,10 +2681,16 @@
         <w:rPr>
           <w:rFonts w:ascii="Times" w:hAnsi="Times" w:cs="Times"/>
           <w:b/>
-          <w:sz w:val="30"/>
-          <w:szCs w:val="30"/>
-        </w:rPr>
-        <w:t xml:space="preserve">andoc </w:t>
+        </w:rPr>
+        <w:t>andoc</w:t>
+      </w:r>
+      <w:proofErr w:type="spellEnd"/>
+      <w:r>
+        <w:rPr>
+          <w:rFonts w:ascii="Times" w:hAnsi="Times" w:cs="Times"/>
+          <w:b/>
+        </w:rPr>
+        <w:t xml:space="preserve"> </w:t>
       </w:r>
     </w:p>
     <w:p>
@@ -2671,6 +2704,7 @@
           <w:rFonts w:ascii="Times" w:hAnsi="Times" w:cs="Times"/>
         </w:rPr>
       </w:pPr>
+      <w:proofErr w:type="spellStart"/>
       <w:r>
         <w:rPr>
           <w:rFonts w:ascii="Times" w:hAnsi="Times" w:cs="Helvetica"/>
@@ -2678,6 +2712,7 @@
         </w:rPr>
         <w:t>Pandoc</w:t>
       </w:r>
+      <w:proofErr w:type="spellEnd"/>
       <w:r>
         <w:rPr>
           <w:rFonts w:ascii="Times" w:hAnsi="Times" w:cs="Helvetica"/>
@@ -2716,17 +2751,11 @@
         <w:rPr>
           <w:rFonts w:ascii="Times" w:hAnsi="Times" w:cs="Times New Roman"/>
         </w:rPr>
-        <w:t>[5</w:t>
-      </w:r>
-      <w:r>
-        <w:rPr>
-          <w:rFonts w:ascii="Times" w:hAnsi="Times" w:cs="Times New Roman"/>
-        </w:rPr>
-        <w:t>]</w:t>
-      </w:r>
-      <w:r>
-        <w:rPr>
-          <w:rFonts w:ascii="Helvetica" w:hAnsi="Helvetica" w:cs="Helvetica"/>
+        <w:t>[5]</w:t>
+      </w:r>
+      <w:r>
+        <w:rPr>
+          <w:rFonts w:ascii="Times" w:hAnsi="Times" w:cs="Helvetica"/>
           <w:sz w:val="28"/>
           <w:szCs w:val="28"/>
         </w:rPr>
@@ -2814,12 +2843,26 @@
         <w:rPr>
           <w:rFonts w:ascii="Times" w:hAnsi="Times" w:cs="Times New Roman"/>
         </w:rPr>
-        <w:t xml:space="preserve">such as pdf, </w:t>
-      </w:r>
+        <w:t xml:space="preserve">such as </w:t>
+      </w:r>
+      <w:proofErr w:type="spellStart"/>
       <w:r>
         <w:rPr>
           <w:rFonts w:ascii="Times" w:hAnsi="Times" w:cs="Times New Roman"/>
         </w:rPr>
+        <w:t>pdf</w:t>
+      </w:r>
+      <w:proofErr w:type="spellEnd"/>
+      <w:r>
+        <w:rPr>
+          <w:rFonts w:ascii="Times" w:hAnsi="Times" w:cs="Times New Roman"/>
+        </w:rPr>
+        <w:t xml:space="preserve">, </w:t>
+      </w:r>
+      <w:r>
+        <w:rPr>
+          <w:rFonts w:ascii="Times" w:hAnsi="Times" w:cs="Times New Roman"/>
+        </w:rPr>
         <w:t xml:space="preserve">html </w:t>
       </w:r>
       <w:r>
@@ -2858,16 +2901,24 @@
         </w:rPr>
         <w:t xml:space="preserve">file formats using </w:t>
       </w:r>
+      <w:proofErr w:type="spellStart"/>
       <w:r>
         <w:rPr>
           <w:rFonts w:ascii="Times" w:hAnsi="Times" w:cs="Times New Roman"/>
         </w:rPr>
-        <w:t xml:space="preserve">Pandoc. </w:t>
-      </w:r>
+        <w:t>Pandoc</w:t>
+      </w:r>
+      <w:proofErr w:type="spellEnd"/>
       <w:r>
         <w:rPr>
           <w:rFonts w:ascii="Times" w:hAnsi="Times" w:cs="Times New Roman"/>
         </w:rPr>
+        <w:t xml:space="preserve">. </w:t>
+      </w:r>
+      <w:r>
+        <w:rPr>
+          <w:rFonts w:ascii="Times" w:hAnsi="Times" w:cs="Times New Roman"/>
+        </w:rPr>
         <w:t xml:space="preserve">This is </w:t>
       </w:r>
       <w:r>
@@ -2954,11 +3005,19 @@
         </w:rPr>
         <w:t xml:space="preserve">specify this command in a </w:t>
       </w:r>
+      <w:proofErr w:type="spellStart"/>
       <w:r>
         <w:rPr>
           <w:rFonts w:ascii="Times" w:hAnsi="Times" w:cs="Times New Roman"/>
         </w:rPr>
-        <w:t xml:space="preserve">makefile so that when </w:t>
+        <w:t>makefile</w:t>
+      </w:r>
+      <w:proofErr w:type="spellEnd"/>
+      <w:r>
+        <w:rPr>
+          <w:rFonts w:ascii="Times" w:hAnsi="Times" w:cs="Times New Roman"/>
+        </w:rPr>
+        <w:t xml:space="preserve"> so that when </w:t>
       </w:r>
       <w:r>
         <w:rPr>
@@ -3013,16 +3072,12 @@
         <w:rPr>
           <w:rFonts w:ascii="Times" w:hAnsi="Times" w:cs="Times"/>
           <w:b/>
-          <w:sz w:val="30"/>
-          <w:szCs w:val="30"/>
         </w:rPr>
       </w:pPr>
       <w:r>
         <w:rPr>
           <w:rFonts w:ascii="Times" w:hAnsi="Times" w:cs="Times"/>
           <w:b/>
-          <w:sz w:val="30"/>
-          <w:szCs w:val="30"/>
         </w:rPr>
         <w:t>1.5 Markdown</w:t>
       </w:r>
@@ -3044,14 +3099,12 @@
           <w:rFonts w:ascii="Times" w:hAnsi="Times" w:cs="Helvetica"/>
           <w:b/>
           <w:bCs/>
-          <w:color w:val="1C1C1C"/>
         </w:rPr>
         <w:t>Markdown</w:t>
       </w:r>
       <w:r>
         <w:rPr>
           <w:rFonts w:ascii="Times" w:hAnsi="Times" w:cs="Helvetica"/>
-          <w:color w:val="1C1C1C"/>
         </w:rPr>
         <w:t xml:space="preserve"> is a </w:t>
       </w:r>
@@ -3059,7 +3112,6 @@
         <w:r>
           <w:rPr>
             <w:rFonts w:ascii="Times" w:hAnsi="Times" w:cs="Helvetica"/>
-            <w:color w:val="092F9D"/>
           </w:rPr>
           <w:t>lightweight markup language</w:t>
         </w:r>
@@ -3067,7 +3119,6 @@
       <w:r>
         <w:rPr>
           <w:rFonts w:ascii="Times" w:hAnsi="Times" w:cs="Helvetica"/>
-          <w:color w:val="1C1C1C"/>
         </w:rPr>
         <w:t xml:space="preserve"> with plain text formatting syntax designed so that it can be converted to </w:t>
       </w:r>
@@ -3075,7 +3126,6 @@
         <w:r>
           <w:rPr>
             <w:rFonts w:ascii="Times" w:hAnsi="Times" w:cs="Helvetica"/>
-            <w:color w:val="092F9D"/>
           </w:rPr>
           <w:t>HTML</w:t>
         </w:r>
@@ -3083,25 +3133,194 @@
       <w:r>
         <w:rPr>
           <w:rFonts w:ascii="Times" w:hAnsi="Times" w:cs="Helvetica"/>
-          <w:color w:val="1C1C1C"/>
         </w:rPr>
         <w:t xml:space="preserve"> and many other formats using a tool by the same name</w:t>
       </w:r>
       <w:r>
         <w:rPr>
           <w:rFonts w:ascii="Times" w:hAnsi="Times" w:cs="Helvetica"/>
-          <w:color w:val="1C1C1C"/>
         </w:rPr>
         <w:t>.</w:t>
       </w:r>
-      <w:bookmarkStart w:id="0" w:name="_GoBack"/>
-      <w:bookmarkEnd w:id="0"/>
-      <w:r>
-        <w:rPr>
-          <w:rFonts w:ascii="Times" w:hAnsi="Times" w:cs="Helvetica"/>
-          <w:color w:val="1C1C1C"/>
+      <w:r>
+        <w:rPr>
+          <w:rFonts w:ascii="Times" w:hAnsi="Times" w:cs="Helvetica"/>
         </w:rPr>
         <w:t xml:space="preserve"> [6]</w:t>
+      </w:r>
+      <w:r>
+        <w:rPr>
+          <w:rFonts w:ascii="Times" w:hAnsi="Times" w:cs="Helvetica"/>
+        </w:rPr>
+        <w:t xml:space="preserve"> </w:t>
+      </w:r>
+      <w:r>
+        <w:rPr>
+          <w:rFonts w:ascii="Times" w:hAnsi="Times" w:cs="Helvetica"/>
+        </w:rPr>
+        <w:t>Your effort</w:t>
+      </w:r>
+      <w:r>
+        <w:rPr>
+          <w:rFonts w:ascii="Times" w:hAnsi="Times" w:cs="Helvetica"/>
+        </w:rPr>
+        <w:t xml:space="preserve"> </w:t>
+      </w:r>
+      <w:r>
+        <w:rPr>
+          <w:rFonts w:ascii="Times" w:hAnsi="Times" w:cs="Helvetica"/>
+        </w:rPr>
+        <w:t xml:space="preserve">on </w:t>
+      </w:r>
+      <w:r>
+        <w:rPr>
+          <w:rFonts w:ascii="Times" w:hAnsi="Times" w:cs="Helvetica"/>
+        </w:rPr>
+        <w:t xml:space="preserve">writing a good analysis and report </w:t>
+      </w:r>
+      <w:r>
+        <w:rPr>
+          <w:rFonts w:ascii="Times" w:hAnsi="Times" w:cs="Helvetica"/>
+        </w:rPr>
+        <w:t xml:space="preserve">boils down to </w:t>
+      </w:r>
+      <w:r>
+        <w:rPr>
+          <w:rFonts w:ascii="Times" w:hAnsi="Times" w:cs="Helvetica"/>
+        </w:rPr>
+        <w:t>writing a</w:t>
+      </w:r>
+      <w:r>
+        <w:rPr>
+          <w:rFonts w:ascii="Times" w:hAnsi="Times" w:cs="Helvetica"/>
+        </w:rPr>
+        <w:t xml:space="preserve"> well</w:t>
+      </w:r>
+      <w:r>
+        <w:rPr>
+          <w:rFonts w:ascii="Times" w:hAnsi="Times" w:cs="Helvetica"/>
+        </w:rPr>
+        <w:t>-</w:t>
+      </w:r>
+      <w:r>
+        <w:rPr>
+          <w:rFonts w:ascii="Times" w:hAnsi="Times" w:cs="Helvetica"/>
+        </w:rPr>
+        <w:t xml:space="preserve"> formatted and </w:t>
+      </w:r>
+      <w:r>
+        <w:rPr>
+          <w:rFonts w:ascii="Times" w:hAnsi="Times" w:cs="Helvetica"/>
+        </w:rPr>
+        <w:t>readable</w:t>
+      </w:r>
+      <w:r>
+        <w:rPr>
+          <w:rFonts w:ascii="Times" w:hAnsi="Times" w:cs="Helvetica"/>
+        </w:rPr>
+        <w:t xml:space="preserve"> </w:t>
+      </w:r>
+      <w:r>
+        <w:rPr>
+          <w:rFonts w:ascii="Times" w:hAnsi="Times" w:cs="Helvetica"/>
+        </w:rPr>
+        <w:t>result</w:t>
+      </w:r>
+      <w:r>
+        <w:rPr>
+          <w:rFonts w:ascii="Times" w:hAnsi="Times" w:cs="Helvetica"/>
+        </w:rPr>
+        <w:t xml:space="preserve">. </w:t>
+      </w:r>
+      <w:r>
+        <w:rPr>
+          <w:rFonts w:ascii="Times" w:hAnsi="Times" w:cs="Helvetica"/>
+        </w:rPr>
+        <w:t xml:space="preserve">Markdown </w:t>
+      </w:r>
+      <w:r>
+        <w:rPr>
+          <w:rFonts w:ascii="Times" w:hAnsi="Times" w:cs="Helvetica"/>
+        </w:rPr>
+        <w:t xml:space="preserve">provides </w:t>
+      </w:r>
+      <w:r>
+        <w:rPr>
+          <w:rFonts w:ascii="Times" w:hAnsi="Times" w:cs="Helvetica"/>
+        </w:rPr>
+        <w:t xml:space="preserve">an easy solution to </w:t>
+      </w:r>
+      <w:r>
+        <w:rPr>
+          <w:rFonts w:ascii="Times" w:hAnsi="Times" w:cs="Helvetica"/>
+        </w:rPr>
+        <w:t xml:space="preserve">this task. </w:t>
+      </w:r>
+      <w:r>
+        <w:rPr>
+          <w:rFonts w:ascii="Times" w:hAnsi="Times" w:cs="Helvetica"/>
+        </w:rPr>
+        <w:t xml:space="preserve">Also, you can easily </w:t>
+      </w:r>
+      <w:r>
+        <w:rPr>
+          <w:rFonts w:ascii="Times" w:hAnsi="Times" w:cs="Helvetica"/>
+        </w:rPr>
+        <w:t xml:space="preserve">convert it to HTML format so that you can </w:t>
+      </w:r>
+      <w:r>
+        <w:rPr>
+          <w:rFonts w:ascii="Times" w:hAnsi="Times" w:cs="Helvetica"/>
+        </w:rPr>
+        <w:t xml:space="preserve">effectively </w:t>
+      </w:r>
+      <w:r>
+        <w:rPr>
+          <w:rFonts w:ascii="Times" w:hAnsi="Times" w:cs="Helvetica"/>
+        </w:rPr>
+        <w:t>put it online</w:t>
+      </w:r>
+      <w:r>
+        <w:rPr>
+          <w:rFonts w:ascii="Times" w:hAnsi="Times" w:cs="Helvetica"/>
+        </w:rPr>
+        <w:t xml:space="preserve"> without </w:t>
+      </w:r>
+      <w:r>
+        <w:rPr>
+          <w:rFonts w:ascii="Times" w:hAnsi="Times" w:cs="Helvetica"/>
+        </w:rPr>
+        <w:t xml:space="preserve">manually </w:t>
+      </w:r>
+      <w:r>
+        <w:rPr>
+          <w:rFonts w:ascii="Times" w:hAnsi="Times" w:cs="Helvetica"/>
+        </w:rPr>
+        <w:t xml:space="preserve">changing </w:t>
+      </w:r>
+      <w:r>
+        <w:rPr>
+          <w:rFonts w:ascii="Times" w:hAnsi="Times" w:cs="Helvetica"/>
+        </w:rPr>
+        <w:t xml:space="preserve">it </w:t>
+      </w:r>
+      <w:r>
+        <w:rPr>
+          <w:rFonts w:ascii="Times" w:hAnsi="Times" w:cs="Helvetica"/>
+        </w:rPr>
+        <w:t xml:space="preserve">into </w:t>
+      </w:r>
+      <w:r>
+        <w:rPr>
+          <w:rFonts w:ascii="Times" w:hAnsi="Times" w:cs="Helvetica"/>
+        </w:rPr>
+        <w:t>an</w:t>
+      </w:r>
+      <w:r>
+        <w:rPr>
+          <w:rFonts w:ascii="Times" w:hAnsi="Times" w:cs="Helvetica"/>
+        </w:rPr>
+        <w:t xml:space="preserve"> html file.</w:t>
       </w:r>
     </w:p>
     <w:p>
@@ -3153,21 +3372,69 @@
       </w:pPr>
       <w:r>
         <w:rPr>
-          <w:rFonts w:ascii="Times" w:hAnsi="Times" w:cs="Times"/>
-          <w:b/>
-          <w:sz w:val="30"/>
-          <w:szCs w:val="30"/>
-        </w:rPr>
-        <w:t xml:space="preserve">3. </w:t>
-      </w:r>
-      <w:r>
-        <w:rPr>
-          <w:rFonts w:ascii="Times" w:hAnsi="Times" w:cs="Times"/>
-          <w:b/>
-          <w:sz w:val="30"/>
-          <w:szCs w:val="30"/>
-        </w:rPr>
-        <w:t>Conclusion</w:t>
+          <w:rFonts w:ascii="Times" w:hAnsi="Times" w:cs="Helvetica"/>
+        </w:rPr>
+        <w:t xml:space="preserve">This section </w:t>
+      </w:r>
+      <w:r>
+        <w:rPr>
+          <w:rFonts w:ascii="Times" w:hAnsi="Times" w:cs="Helvetica"/>
+        </w:rPr>
+        <w:t xml:space="preserve">discusses </w:t>
+      </w:r>
+      <w:r>
+        <w:rPr>
+          <w:rFonts w:ascii="Times" w:hAnsi="Times" w:cs="Helvetica"/>
+        </w:rPr>
+        <w:t xml:space="preserve">my personal experience on dealing with </w:t>
+      </w:r>
+      <w:r>
+        <w:rPr>
+          <w:rFonts w:ascii="Times" w:hAnsi="Times" w:cs="Helvetica"/>
+        </w:rPr>
+        <w:t xml:space="preserve">these </w:t>
+      </w:r>
+      <w:r>
+        <w:rPr>
+          <w:rFonts w:ascii="Times" w:hAnsi="Times" w:cs="Helvetica"/>
+        </w:rPr>
+        <w:t xml:space="preserve">tools </w:t>
+      </w:r>
+      <w:r>
+        <w:rPr>
+          <w:rFonts w:ascii="Times" w:hAnsi="Times" w:cs="Helvetica"/>
+        </w:rPr>
+        <w:t xml:space="preserve">introduced </w:t>
+      </w:r>
+      <w:r>
+        <w:rPr>
+          <w:rFonts w:ascii="Times" w:hAnsi="Times" w:cs="Helvetica"/>
+        </w:rPr>
+        <w:t xml:space="preserve">above. </w:t>
+      </w:r>
+      <w:r>
+        <w:rPr>
+          <w:rFonts w:ascii="Times" w:hAnsi="Times" w:cs="Helvetica"/>
+        </w:rPr>
+        <w:t xml:space="preserve">Therefore, </w:t>
+      </w:r>
+      <w:r>
+        <w:rPr>
+          <w:rFonts w:ascii="Times" w:hAnsi="Times" w:cs="Helvetica"/>
+        </w:rPr>
+        <w:t xml:space="preserve">this content </w:t>
+      </w:r>
+      <w:r>
+        <w:rPr>
+          <w:rFonts w:ascii="Times" w:hAnsi="Times" w:cs="Helvetica"/>
+        </w:rPr>
+        <w:t>is meant to be self-reflective</w:t>
+      </w:r>
+      <w:r>
+        <w:rPr>
+          <w:rFonts w:ascii="Times" w:hAnsi="Times" w:cs="Helvetica"/>
+        </w:rPr>
+        <w:t>.</w:t>
       </w:r>
     </w:p>
     <w:p>
@@ -3178,23 +3445,1155 @@
         <w:adjustRightInd w:val="0"/>
         <w:spacing w:after="240"/>
         <w:rPr>
-          <w:rFonts w:ascii="Times" w:hAnsi="Times" w:cs="Times"/>
+          <w:rFonts w:ascii="Times" w:hAnsi="Times" w:cs="Helvetica"/>
+          <w:b/>
         </w:rPr>
       </w:pPr>
+      <w:r>
+        <w:rPr>
+          <w:rFonts w:ascii="Times" w:hAnsi="Times" w:cs="Helvetica"/>
+          <w:b/>
+        </w:rPr>
+        <w:t xml:space="preserve">2.1 </w:t>
+      </w:r>
+      <w:r>
+        <w:rPr>
+          <w:rFonts w:ascii="Times" w:hAnsi="Times" w:cs="Helvetica"/>
+          <w:b/>
+        </w:rPr>
+        <w:t>R</w:t>
+      </w:r>
+      <w:r>
+        <w:rPr>
+          <w:rFonts w:ascii="Times" w:hAnsi="Times" w:cs="Helvetica"/>
+          <w:b/>
+        </w:rPr>
+        <w:t xml:space="preserve">esources </w:t>
+      </w:r>
+      <w:r>
+        <w:rPr>
+          <w:rFonts w:ascii="Times" w:hAnsi="Times" w:cs="Helvetica"/>
+          <w:b/>
+        </w:rPr>
+        <w:t>I used</w:t>
+      </w:r>
     </w:p>
     <w:p>
       <w:pPr>
-        <w:rPr>
-          <w:rFonts w:ascii="Times" w:hAnsi="Times"/>
+        <w:widowControl w:val="0"/>
+        <w:autoSpaceDE w:val="0"/>
+        <w:autoSpaceDN w:val="0"/>
+        <w:adjustRightInd w:val="0"/>
+        <w:spacing w:after="240"/>
+        <w:rPr>
+          <w:rFonts w:ascii="Times" w:hAnsi="Times" w:cs="Helvetica"/>
         </w:rPr>
       </w:pPr>
+      <w:r>
+        <w:rPr>
+          <w:rFonts w:ascii="Times" w:hAnsi="Times" w:cs="Helvetica"/>
+        </w:rPr>
+        <w:t xml:space="preserve">Because </w:t>
+      </w:r>
+      <w:r>
+        <w:rPr>
+          <w:rFonts w:ascii="Times" w:hAnsi="Times" w:cs="Helvetica"/>
+        </w:rPr>
+        <w:t xml:space="preserve">these tools are </w:t>
+      </w:r>
+      <w:r>
+        <w:rPr>
+          <w:rFonts w:ascii="Times" w:hAnsi="Times" w:cs="Helvetica"/>
+        </w:rPr>
+        <w:t>well known</w:t>
+      </w:r>
+      <w:r>
+        <w:rPr>
+          <w:rFonts w:ascii="Times" w:hAnsi="Times" w:cs="Helvetica"/>
+        </w:rPr>
+        <w:t xml:space="preserve"> and </w:t>
+      </w:r>
+      <w:r>
+        <w:rPr>
+          <w:rFonts w:ascii="Times" w:hAnsi="Times" w:cs="Helvetica"/>
+        </w:rPr>
+        <w:t xml:space="preserve">widely used </w:t>
+      </w:r>
+      <w:r>
+        <w:rPr>
+          <w:rFonts w:ascii="Times" w:hAnsi="Times" w:cs="Helvetica"/>
+        </w:rPr>
+        <w:t xml:space="preserve">tools, </w:t>
+      </w:r>
+      <w:r>
+        <w:rPr>
+          <w:rFonts w:ascii="Times" w:hAnsi="Times" w:cs="Helvetica"/>
+        </w:rPr>
+        <w:t xml:space="preserve">there </w:t>
+      </w:r>
+      <w:r>
+        <w:rPr>
+          <w:rFonts w:ascii="Times" w:hAnsi="Times" w:cs="Helvetica"/>
+        </w:rPr>
+        <w:t xml:space="preserve">are </w:t>
+      </w:r>
+      <w:r>
+        <w:rPr>
+          <w:rFonts w:ascii="Times" w:hAnsi="Times" w:cs="Helvetica"/>
+        </w:rPr>
+        <w:t xml:space="preserve">a lot of </w:t>
+      </w:r>
+      <w:r>
+        <w:rPr>
+          <w:rFonts w:ascii="Times" w:hAnsi="Times" w:cs="Helvetica"/>
+        </w:rPr>
+        <w:t xml:space="preserve">tutorials </w:t>
+      </w:r>
+      <w:r>
+        <w:rPr>
+          <w:rFonts w:ascii="Times" w:hAnsi="Times" w:cs="Helvetica"/>
+        </w:rPr>
+        <w:t xml:space="preserve">and documentations </w:t>
+      </w:r>
+      <w:r>
+        <w:rPr>
+          <w:rFonts w:ascii="Times" w:hAnsi="Times" w:cs="Helvetica"/>
+        </w:rPr>
+        <w:t xml:space="preserve">on </w:t>
+      </w:r>
+      <w:r>
+        <w:rPr>
+          <w:rFonts w:ascii="Times" w:hAnsi="Times" w:cs="Helvetica"/>
+        </w:rPr>
+        <w:t>Internet</w:t>
+      </w:r>
+      <w:r>
+        <w:rPr>
+          <w:rFonts w:ascii="Times" w:hAnsi="Times" w:cs="Helvetica"/>
+        </w:rPr>
+        <w:t xml:space="preserve">. </w:t>
+      </w:r>
+      <w:r>
+        <w:rPr>
+          <w:rFonts w:ascii="Times" w:hAnsi="Times" w:cs="Helvetica"/>
+        </w:rPr>
+        <w:t xml:space="preserve">I first </w:t>
+      </w:r>
+      <w:r>
+        <w:rPr>
+          <w:rFonts w:ascii="Times" w:hAnsi="Times" w:cs="Helvetica"/>
+        </w:rPr>
+        <w:t>read Wikipedia</w:t>
+      </w:r>
+      <w:r>
+        <w:rPr>
+          <w:rFonts w:ascii="Times" w:hAnsi="Times" w:cs="Helvetica"/>
+        </w:rPr>
+        <w:t xml:space="preserve"> and introductory</w:t>
+      </w:r>
+      <w:r>
+        <w:rPr>
+          <w:rFonts w:ascii="Times" w:hAnsi="Times" w:cs="Helvetica"/>
+        </w:rPr>
+        <w:t xml:space="preserve"> articles</w:t>
+      </w:r>
+      <w:r>
+        <w:rPr>
+          <w:rFonts w:ascii="Times" w:hAnsi="Times" w:cs="Helvetica"/>
+        </w:rPr>
+        <w:t xml:space="preserve"> </w:t>
+      </w:r>
+      <w:r>
+        <w:rPr>
+          <w:rFonts w:ascii="Times" w:hAnsi="Times" w:cs="Helvetica"/>
+        </w:rPr>
+        <w:t>in official websites</w:t>
+      </w:r>
+      <w:r>
+        <w:rPr>
+          <w:rFonts w:ascii="Times" w:hAnsi="Times" w:cs="Helvetica"/>
+        </w:rPr>
+        <w:t xml:space="preserve"> </w:t>
+      </w:r>
+      <w:r>
+        <w:rPr>
+          <w:rFonts w:ascii="Times" w:hAnsi="Times" w:cs="Helvetica"/>
+        </w:rPr>
+        <w:t xml:space="preserve">to </w:t>
+      </w:r>
+      <w:r>
+        <w:rPr>
+          <w:rFonts w:ascii="Times" w:hAnsi="Times" w:cs="Helvetica"/>
+        </w:rPr>
+        <w:t xml:space="preserve">understand </w:t>
+      </w:r>
+      <w:r>
+        <w:rPr>
+          <w:rFonts w:ascii="Times" w:hAnsi="Times" w:cs="Helvetica"/>
+        </w:rPr>
+        <w:t xml:space="preserve">the basic </w:t>
+      </w:r>
+      <w:r>
+        <w:rPr>
+          <w:rFonts w:ascii="Times" w:hAnsi="Times" w:cs="Helvetica"/>
+        </w:rPr>
+        <w:t xml:space="preserve">core concepts </w:t>
+      </w:r>
+      <w:r>
+        <w:rPr>
+          <w:rFonts w:ascii="Times" w:hAnsi="Times" w:cs="Helvetica"/>
+        </w:rPr>
+        <w:t xml:space="preserve">about these tools. </w:t>
+      </w:r>
+      <w:r>
+        <w:rPr>
+          <w:rFonts w:ascii="Times" w:hAnsi="Times" w:cs="Helvetica"/>
+        </w:rPr>
+        <w:t xml:space="preserve">Also, </w:t>
+      </w:r>
+      <w:r>
+        <w:rPr>
+          <w:rFonts w:ascii="Times" w:hAnsi="Times" w:cs="Helvetica"/>
+        </w:rPr>
+        <w:t xml:space="preserve">there are </w:t>
+      </w:r>
+      <w:r>
+        <w:rPr>
+          <w:rFonts w:ascii="Times" w:hAnsi="Times" w:cs="Helvetica"/>
+        </w:rPr>
+        <w:t xml:space="preserve">a lot of </w:t>
+      </w:r>
+      <w:r>
+        <w:rPr>
+          <w:rFonts w:ascii="Times" w:hAnsi="Times" w:cs="Helvetica"/>
+        </w:rPr>
+        <w:t xml:space="preserve">easy-to-follow </w:t>
+      </w:r>
+      <w:r>
+        <w:rPr>
+          <w:rFonts w:ascii="Times" w:hAnsi="Times" w:cs="Helvetica"/>
+        </w:rPr>
+        <w:t xml:space="preserve">tutorials </w:t>
+      </w:r>
+      <w:r>
+        <w:rPr>
+          <w:rFonts w:ascii="Times" w:hAnsi="Times" w:cs="Helvetica"/>
+        </w:rPr>
+        <w:t xml:space="preserve">that </w:t>
+      </w:r>
+      <w:r>
+        <w:rPr>
+          <w:rFonts w:ascii="Times" w:hAnsi="Times" w:cs="Helvetica"/>
+        </w:rPr>
+        <w:t xml:space="preserve">provide </w:t>
+      </w:r>
+      <w:r>
+        <w:rPr>
+          <w:rFonts w:ascii="Times" w:hAnsi="Times" w:cs="Helvetica"/>
+        </w:rPr>
+        <w:t xml:space="preserve">a step-by-step </w:t>
+      </w:r>
+      <w:r>
+        <w:rPr>
+          <w:rFonts w:ascii="Times" w:hAnsi="Times" w:cs="Helvetica"/>
+        </w:rPr>
+        <w:t xml:space="preserve">procedure </w:t>
+      </w:r>
+      <w:r>
+        <w:rPr>
+          <w:rFonts w:ascii="Times" w:hAnsi="Times" w:cs="Helvetica"/>
+        </w:rPr>
+        <w:t xml:space="preserve">from installation to </w:t>
+      </w:r>
+      <w:r>
+        <w:rPr>
+          <w:rFonts w:ascii="Times" w:hAnsi="Times" w:cs="Helvetica"/>
+        </w:rPr>
+        <w:t xml:space="preserve">basic commands. </w:t>
+      </w:r>
     </w:p>
     <w:p>
       <w:pPr>
-        <w:rPr>
-          <w:rFonts w:ascii="Times" w:eastAsia="Times New Roman" w:hAnsi="Times" w:cs="Times New Roman"/>
+        <w:widowControl w:val="0"/>
+        <w:autoSpaceDE w:val="0"/>
+        <w:autoSpaceDN w:val="0"/>
+        <w:adjustRightInd w:val="0"/>
+        <w:spacing w:after="240"/>
+        <w:rPr>
+          <w:rFonts w:ascii="Times" w:hAnsi="Times" w:cs="Helvetica"/>
+          <w:b/>
         </w:rPr>
       </w:pPr>
+      <w:r>
+        <w:rPr>
+          <w:rFonts w:ascii="Times" w:hAnsi="Times" w:cs="Helvetica"/>
+          <w:b/>
+        </w:rPr>
+        <w:t xml:space="preserve">2.2 </w:t>
+      </w:r>
+      <w:r>
+        <w:rPr>
+          <w:rFonts w:ascii="Times" w:hAnsi="Times" w:cs="Helvetica"/>
+          <w:b/>
+        </w:rPr>
+        <w:t>Easy parts</w:t>
+      </w:r>
+    </w:p>
+    <w:p>
+      <w:pPr>
+        <w:widowControl w:val="0"/>
+        <w:autoSpaceDE w:val="0"/>
+        <w:autoSpaceDN w:val="0"/>
+        <w:adjustRightInd w:val="0"/>
+        <w:spacing w:after="240"/>
+        <w:rPr>
+          <w:rFonts w:ascii="Times" w:hAnsi="Times" w:cs="Helvetica"/>
+          <w:b/>
+          <w:lang w:eastAsia="zh-CN"/>
+        </w:rPr>
+      </w:pPr>
+      <w:r>
+        <w:rPr>
+          <w:rFonts w:ascii="Times" w:hAnsi="Times" w:cs="Helvetica"/>
+        </w:rPr>
+        <w:t xml:space="preserve">I have already been exposed to </w:t>
+      </w:r>
+      <w:proofErr w:type="spellStart"/>
+      <w:r>
+        <w:rPr>
+          <w:rFonts w:ascii="Times" w:hAnsi="Times" w:cs="Helvetica"/>
+        </w:rPr>
+        <w:t>Makefile</w:t>
+      </w:r>
+      <w:proofErr w:type="spellEnd"/>
+      <w:r>
+        <w:rPr>
+          <w:rFonts w:ascii="Times" w:hAnsi="Times" w:cs="Helvetica"/>
+        </w:rPr>
+        <w:t xml:space="preserve">, </w:t>
+      </w:r>
+      <w:proofErr w:type="spellStart"/>
+      <w:r>
+        <w:rPr>
+          <w:rFonts w:ascii="Times" w:hAnsi="Times" w:cs="Helvetica"/>
+        </w:rPr>
+        <w:t>Git</w:t>
+      </w:r>
+      <w:proofErr w:type="spellEnd"/>
+      <w:r>
+        <w:rPr>
+          <w:rFonts w:ascii="Times" w:hAnsi="Times" w:cs="Helvetica"/>
+        </w:rPr>
+        <w:t xml:space="preserve"> and </w:t>
+      </w:r>
+      <w:proofErr w:type="spellStart"/>
+      <w:r>
+        <w:rPr>
+          <w:rFonts w:ascii="Times" w:hAnsi="Times" w:cs="Helvetica"/>
+        </w:rPr>
+        <w:t>GitHub</w:t>
+      </w:r>
+      <w:proofErr w:type="spellEnd"/>
+      <w:r>
+        <w:rPr>
+          <w:rFonts w:ascii="Times" w:hAnsi="Times" w:cs="Helvetica"/>
+        </w:rPr>
+        <w:t xml:space="preserve"> from my computer science courses. Thus, using these tools is very natural and easy for me. </w:t>
+      </w:r>
+    </w:p>
+    <w:p>
+      <w:pPr>
+        <w:widowControl w:val="0"/>
+        <w:autoSpaceDE w:val="0"/>
+        <w:autoSpaceDN w:val="0"/>
+        <w:adjustRightInd w:val="0"/>
+        <w:spacing w:after="240"/>
+        <w:rPr>
+          <w:rFonts w:ascii="Times" w:hAnsi="Times" w:cs="Helvetica"/>
+          <w:b/>
+        </w:rPr>
+      </w:pPr>
+      <w:r>
+        <w:rPr>
+          <w:rFonts w:ascii="Times" w:hAnsi="Times" w:cs="Helvetica"/>
+          <w:b/>
+        </w:rPr>
+        <w:t xml:space="preserve">2.3 </w:t>
+      </w:r>
+      <w:r>
+        <w:rPr>
+          <w:rFonts w:ascii="Times" w:hAnsi="Times" w:cs="Helvetica"/>
+          <w:b/>
+        </w:rPr>
+        <w:t>Challenging parts</w:t>
+      </w:r>
+    </w:p>
+    <w:p>
+      <w:pPr>
+        <w:widowControl w:val="0"/>
+        <w:autoSpaceDE w:val="0"/>
+        <w:autoSpaceDN w:val="0"/>
+        <w:adjustRightInd w:val="0"/>
+        <w:spacing w:after="240"/>
+        <w:rPr>
+          <w:rFonts w:ascii="Times" w:hAnsi="Times" w:cs="Helvetica"/>
+          <w:b/>
+        </w:rPr>
+      </w:pPr>
+      <w:r>
+        <w:rPr>
+          <w:rFonts w:ascii="Times" w:hAnsi="Times" w:cs="Helvetica"/>
+        </w:rPr>
+        <w:t>When I first encountered these concepts</w:t>
+      </w:r>
+      <w:r>
+        <w:rPr>
+          <w:rFonts w:ascii="Times" w:hAnsi="Times" w:cs="Helvetica"/>
+        </w:rPr>
+        <w:t xml:space="preserve"> such as branching, merging and pushing, </w:t>
+      </w:r>
+      <w:r>
+        <w:rPr>
+          <w:rFonts w:ascii="Times" w:hAnsi="Times" w:cs="Helvetica"/>
+        </w:rPr>
+        <w:t xml:space="preserve">it took me a while to </w:t>
+      </w:r>
+      <w:r>
+        <w:rPr>
+          <w:rFonts w:ascii="Times" w:hAnsi="Times" w:cs="Helvetica"/>
+        </w:rPr>
+        <w:t xml:space="preserve">digest. </w:t>
+      </w:r>
+      <w:r>
+        <w:rPr>
+          <w:rFonts w:ascii="Times" w:hAnsi="Times" w:cs="Helvetica"/>
+        </w:rPr>
+        <w:t>One of things that help</w:t>
+      </w:r>
+      <w:r>
+        <w:rPr>
+          <w:rFonts w:ascii="Times" w:hAnsi="Times" w:cs="Helvetica"/>
+        </w:rPr>
+        <w:t xml:space="preserve"> me understand during that</w:t>
+      </w:r>
+      <w:r>
+        <w:rPr>
+          <w:rFonts w:ascii="Times" w:hAnsi="Times" w:cs="Helvetica"/>
+        </w:rPr>
+        <w:t xml:space="preserve"> time was to use visualization</w:t>
+      </w:r>
+      <w:r>
+        <w:rPr>
+          <w:rFonts w:ascii="Times" w:hAnsi="Times" w:cs="Helvetica"/>
+        </w:rPr>
+        <w:t xml:space="preserve">s </w:t>
+      </w:r>
+      <w:r>
+        <w:rPr>
+          <w:rFonts w:ascii="Times" w:hAnsi="Times" w:cs="Helvetica"/>
+        </w:rPr>
+        <w:t xml:space="preserve">to </w:t>
+      </w:r>
+      <w:r>
+        <w:rPr>
+          <w:rFonts w:ascii="Times" w:hAnsi="Times" w:cs="Helvetica"/>
+        </w:rPr>
+        <w:t xml:space="preserve">understand the workflow </w:t>
+      </w:r>
+      <w:r>
+        <w:rPr>
+          <w:rFonts w:ascii="Times" w:hAnsi="Times" w:cs="Helvetica"/>
+        </w:rPr>
+        <w:t xml:space="preserve">graphically. </w:t>
+      </w:r>
+      <w:r>
+        <w:rPr>
+          <w:rFonts w:ascii="Times" w:hAnsi="Times" w:cs="Helvetica"/>
+        </w:rPr>
+        <w:t xml:space="preserve">Also, </w:t>
+      </w:r>
+      <w:r>
+        <w:rPr>
+          <w:rFonts w:ascii="Times" w:hAnsi="Times" w:cs="Helvetica"/>
+        </w:rPr>
+        <w:t xml:space="preserve">since I did not often use </w:t>
+      </w:r>
+      <w:proofErr w:type="spellStart"/>
+      <w:r>
+        <w:rPr>
+          <w:rFonts w:ascii="Times" w:hAnsi="Times" w:cs="Helvetica"/>
+        </w:rPr>
+        <w:t>makefiles</w:t>
+      </w:r>
+      <w:proofErr w:type="spellEnd"/>
+      <w:r>
+        <w:rPr>
+          <w:rFonts w:ascii="Times" w:hAnsi="Times" w:cs="Helvetica"/>
+        </w:rPr>
+        <w:t xml:space="preserve">, </w:t>
+      </w:r>
+      <w:r>
+        <w:rPr>
+          <w:rFonts w:ascii="Times" w:hAnsi="Times" w:cs="Helvetica"/>
+        </w:rPr>
+        <w:t xml:space="preserve">I had to </w:t>
+      </w:r>
+      <w:r>
+        <w:rPr>
+          <w:rFonts w:ascii="Times" w:hAnsi="Times" w:cs="Helvetica"/>
+        </w:rPr>
+        <w:t xml:space="preserve">go over some tutorials </w:t>
+      </w:r>
+      <w:r>
+        <w:rPr>
+          <w:rFonts w:ascii="Times" w:hAnsi="Times" w:cs="Helvetica"/>
+        </w:rPr>
+        <w:t xml:space="preserve">to get used to </w:t>
+      </w:r>
+      <w:r>
+        <w:rPr>
+          <w:rFonts w:ascii="Times" w:hAnsi="Times" w:cs="Helvetica"/>
+        </w:rPr>
+        <w:t xml:space="preserve">both </w:t>
+      </w:r>
+      <w:r>
+        <w:rPr>
+          <w:rFonts w:ascii="Times" w:hAnsi="Times" w:cs="Helvetica"/>
+        </w:rPr>
+        <w:t>syntax</w:t>
+      </w:r>
+      <w:r>
+        <w:rPr>
+          <w:rFonts w:ascii="Times" w:hAnsi="Times" w:cs="Helvetica"/>
+        </w:rPr>
+        <w:t xml:space="preserve"> and </w:t>
+      </w:r>
+      <w:r>
+        <w:rPr>
+          <w:rFonts w:ascii="Times" w:hAnsi="Times" w:cs="Helvetica"/>
+        </w:rPr>
+        <w:t>structure</w:t>
+      </w:r>
+      <w:r>
+        <w:rPr>
+          <w:rFonts w:ascii="Times" w:hAnsi="Times" w:cs="Helvetica"/>
+        </w:rPr>
+        <w:t>.</w:t>
+      </w:r>
+    </w:p>
+    <w:p>
+      <w:pPr>
+        <w:widowControl w:val="0"/>
+        <w:autoSpaceDE w:val="0"/>
+        <w:autoSpaceDN w:val="0"/>
+        <w:adjustRightInd w:val="0"/>
+        <w:spacing w:after="240"/>
+        <w:rPr>
+          <w:rFonts w:ascii="Times" w:hAnsi="Times" w:cs="Helvetica"/>
+          <w:b/>
+        </w:rPr>
+      </w:pPr>
+      <w:r>
+        <w:rPr>
+          <w:rFonts w:ascii="Times" w:hAnsi="Times" w:cs="Helvetica"/>
+          <w:b/>
+        </w:rPr>
+        <w:t xml:space="preserve">2.4 </w:t>
+      </w:r>
+      <w:r>
+        <w:rPr>
+          <w:rFonts w:ascii="Times" w:hAnsi="Times" w:cs="Helvetica"/>
+          <w:b/>
+        </w:rPr>
+        <w:t>Time consuming parts</w:t>
+      </w:r>
+    </w:p>
+    <w:p>
+      <w:pPr>
+        <w:widowControl w:val="0"/>
+        <w:autoSpaceDE w:val="0"/>
+        <w:autoSpaceDN w:val="0"/>
+        <w:adjustRightInd w:val="0"/>
+        <w:spacing w:after="240"/>
+        <w:rPr>
+          <w:rFonts w:ascii="Times" w:hAnsi="Times" w:cs="Helvetica"/>
+          <w:b/>
+        </w:rPr>
+      </w:pPr>
+      <w:r>
+        <w:rPr>
+          <w:rFonts w:ascii="Times" w:hAnsi="Times" w:cs="Helvetica"/>
+        </w:rPr>
+        <w:t xml:space="preserve">Installation was </w:t>
+      </w:r>
+      <w:r>
+        <w:rPr>
+          <w:rFonts w:ascii="Times" w:hAnsi="Times" w:cs="Helvetica"/>
+        </w:rPr>
+        <w:t xml:space="preserve">very straightforward and easy, and some of them are </w:t>
+      </w:r>
+      <w:r>
+        <w:rPr>
+          <w:rFonts w:ascii="Times" w:hAnsi="Times" w:cs="Helvetica"/>
+        </w:rPr>
+        <w:t xml:space="preserve">pre-installed in OSX. </w:t>
+      </w:r>
+      <w:r>
+        <w:rPr>
+          <w:rFonts w:ascii="Times" w:hAnsi="Times" w:cs="Helvetica"/>
+        </w:rPr>
+        <w:t xml:space="preserve">Time consuming part was </w:t>
+      </w:r>
+      <w:r>
+        <w:rPr>
+          <w:rFonts w:ascii="Times" w:hAnsi="Times" w:cs="Helvetica"/>
+        </w:rPr>
+        <w:t xml:space="preserve">to </w:t>
+      </w:r>
+      <w:r>
+        <w:rPr>
+          <w:rFonts w:ascii="Times" w:hAnsi="Times" w:cs="Helvetica"/>
+        </w:rPr>
+        <w:t xml:space="preserve">make a well-formatted </w:t>
+      </w:r>
+      <w:r>
+        <w:rPr>
+          <w:rFonts w:ascii="Times" w:hAnsi="Times" w:cs="Helvetica"/>
+        </w:rPr>
+        <w:t xml:space="preserve">markdown </w:t>
+      </w:r>
+      <w:r>
+        <w:rPr>
+          <w:rFonts w:ascii="Times" w:hAnsi="Times" w:cs="Helvetica"/>
+        </w:rPr>
+        <w:t>file</w:t>
+      </w:r>
+      <w:r>
+        <w:rPr>
+          <w:rFonts w:ascii="Times" w:hAnsi="Times" w:cs="Helvetica"/>
+        </w:rPr>
+        <w:t xml:space="preserve">. </w:t>
+      </w:r>
+      <w:r>
+        <w:rPr>
+          <w:rFonts w:ascii="Times" w:hAnsi="Times" w:cs="Helvetica"/>
+        </w:rPr>
+        <w:t xml:space="preserve">It involved </w:t>
+      </w:r>
+      <w:r>
+        <w:rPr>
+          <w:rFonts w:ascii="Times" w:hAnsi="Times" w:cs="Helvetica"/>
+        </w:rPr>
+        <w:t>a trial and error</w:t>
+      </w:r>
+      <w:r>
+        <w:rPr>
+          <w:rFonts w:ascii="Times" w:hAnsi="Times" w:cs="Helvetica"/>
+        </w:rPr>
+        <w:t xml:space="preserve"> process</w:t>
+      </w:r>
+      <w:r>
+        <w:rPr>
+          <w:rFonts w:ascii="Times" w:hAnsi="Times" w:cs="Helvetica"/>
+        </w:rPr>
+        <w:t xml:space="preserve">. </w:t>
+      </w:r>
+      <w:r>
+        <w:rPr>
+          <w:rFonts w:ascii="Times" w:hAnsi="Times" w:cs="Helvetica"/>
+        </w:rPr>
+        <w:t xml:space="preserve">But overall, </w:t>
+      </w:r>
+      <w:r>
+        <w:rPr>
+          <w:rFonts w:ascii="Times" w:hAnsi="Times" w:cs="Helvetica"/>
+        </w:rPr>
+        <w:t xml:space="preserve">everything was </w:t>
+      </w:r>
+      <w:r>
+        <w:rPr>
+          <w:rFonts w:ascii="Times" w:hAnsi="Times" w:cs="Helvetica"/>
+        </w:rPr>
+        <w:t xml:space="preserve">quite </w:t>
+      </w:r>
+      <w:r>
+        <w:rPr>
+          <w:rFonts w:ascii="Times" w:hAnsi="Times" w:cs="Helvetica"/>
+        </w:rPr>
+        <w:t>intuitive</w:t>
+      </w:r>
+      <w:r>
+        <w:rPr>
+          <w:rFonts w:ascii="Times" w:hAnsi="Times" w:cs="Helvetica"/>
+        </w:rPr>
+        <w:t xml:space="preserve"> and thanks to the tutorials</w:t>
+      </w:r>
+      <w:r>
+        <w:rPr>
+          <w:rFonts w:ascii="Times" w:hAnsi="Times" w:cs="Helvetica"/>
+        </w:rPr>
+        <w:t xml:space="preserve">, I could </w:t>
+      </w:r>
+      <w:r>
+        <w:rPr>
+          <w:rFonts w:ascii="Times" w:hAnsi="Times" w:cs="Helvetica"/>
+        </w:rPr>
+        <w:t>seamlessly</w:t>
+      </w:r>
+      <w:r>
+        <w:rPr>
+          <w:rFonts w:ascii="Times" w:hAnsi="Times" w:cs="Helvetica"/>
+        </w:rPr>
+        <w:t xml:space="preserve"> </w:t>
+      </w:r>
+      <w:r>
+        <w:rPr>
+          <w:rFonts w:ascii="Times" w:hAnsi="Times" w:cs="Helvetica"/>
+        </w:rPr>
+        <w:t xml:space="preserve">go through </w:t>
+      </w:r>
+      <w:r>
+        <w:rPr>
+          <w:rFonts w:ascii="Times" w:hAnsi="Times" w:cs="Helvetica"/>
+        </w:rPr>
+        <w:t>all parts.</w:t>
+      </w:r>
+    </w:p>
+    <w:p>
+      <w:pPr>
+        <w:widowControl w:val="0"/>
+        <w:autoSpaceDE w:val="0"/>
+        <w:autoSpaceDN w:val="0"/>
+        <w:adjustRightInd w:val="0"/>
+        <w:spacing w:after="240"/>
+        <w:rPr>
+          <w:rFonts w:ascii="Times" w:hAnsi="Times" w:cs="Helvetica"/>
+          <w:b/>
+        </w:rPr>
+      </w:pPr>
+      <w:r>
+        <w:rPr>
+          <w:rFonts w:ascii="Times" w:hAnsi="Times" w:cs="Helvetica"/>
+          <w:b/>
+        </w:rPr>
+        <w:t xml:space="preserve">2.5 </w:t>
+      </w:r>
+      <w:r>
+        <w:rPr>
+          <w:rFonts w:ascii="Times" w:hAnsi="Times" w:cs="Helvetica"/>
+          <w:b/>
+        </w:rPr>
+        <w:t>How much time I spent</w:t>
+      </w:r>
+    </w:p>
+    <w:p>
+      <w:pPr>
+        <w:widowControl w:val="0"/>
+        <w:autoSpaceDE w:val="0"/>
+        <w:autoSpaceDN w:val="0"/>
+        <w:adjustRightInd w:val="0"/>
+        <w:spacing w:after="240"/>
+        <w:rPr>
+          <w:rFonts w:ascii="Times" w:hAnsi="Times" w:cs="Helvetica"/>
+          <w:b/>
+        </w:rPr>
+      </w:pPr>
+      <w:r>
+        <w:rPr>
+          <w:rFonts w:ascii="Times" w:hAnsi="Times" w:cs="Helvetica"/>
+        </w:rPr>
+        <w:t>I spent eight</w:t>
+      </w:r>
+      <w:r>
+        <w:rPr>
+          <w:rFonts w:ascii="Times" w:hAnsi="Times" w:cs="Helvetica"/>
+        </w:rPr>
+        <w:t xml:space="preserve"> hours</w:t>
+      </w:r>
+      <w:r>
+        <w:rPr>
+          <w:rFonts w:ascii="Times" w:hAnsi="Times" w:cs="Helvetica"/>
+        </w:rPr>
+        <w:t xml:space="preserve"> in total</w:t>
+      </w:r>
+      <w:r>
+        <w:rPr>
+          <w:rFonts w:ascii="Times" w:hAnsi="Times" w:cs="Helvetica"/>
+        </w:rPr>
+        <w:t xml:space="preserve">. </w:t>
+      </w:r>
+      <w:r>
+        <w:rPr>
+          <w:rFonts w:ascii="Times" w:hAnsi="Times" w:cs="Helvetica"/>
+        </w:rPr>
+        <w:t xml:space="preserve">To decompose </w:t>
+      </w:r>
+      <w:r>
+        <w:rPr>
+          <w:rFonts w:ascii="Times" w:hAnsi="Times" w:cs="Helvetica"/>
+        </w:rPr>
+        <w:t xml:space="preserve">the time I spent, </w:t>
+      </w:r>
+      <w:r>
+        <w:rPr>
+          <w:rFonts w:ascii="Times" w:hAnsi="Times" w:cs="Helvetica"/>
+        </w:rPr>
+        <w:t xml:space="preserve">1) </w:t>
+      </w:r>
+      <w:r>
+        <w:rPr>
+          <w:rFonts w:ascii="Times" w:hAnsi="Times" w:cs="Helvetica"/>
+        </w:rPr>
+        <w:t xml:space="preserve">1 hour to </w:t>
+      </w:r>
+      <w:r>
+        <w:rPr>
+          <w:rFonts w:ascii="Times" w:hAnsi="Times" w:cs="Helvetica"/>
+        </w:rPr>
+        <w:t xml:space="preserve">install </w:t>
+      </w:r>
+      <w:r>
+        <w:rPr>
+          <w:rFonts w:ascii="Times" w:hAnsi="Times" w:cs="Helvetica"/>
+        </w:rPr>
+        <w:t xml:space="preserve">all the relevant </w:t>
+      </w:r>
+      <w:r>
+        <w:rPr>
+          <w:rFonts w:ascii="Times" w:hAnsi="Times" w:cs="Helvetica"/>
+        </w:rPr>
+        <w:t xml:space="preserve">programs. </w:t>
+      </w:r>
+      <w:r>
+        <w:rPr>
+          <w:rFonts w:ascii="Times" w:hAnsi="Times" w:cs="Helvetica"/>
+        </w:rPr>
+        <w:t xml:space="preserve">2) 2 hours to </w:t>
+      </w:r>
+      <w:r>
+        <w:rPr>
+          <w:rFonts w:ascii="Times" w:hAnsi="Times" w:cs="Helvetica"/>
+        </w:rPr>
+        <w:t xml:space="preserve">go over </w:t>
+      </w:r>
+      <w:r>
+        <w:rPr>
+          <w:rFonts w:ascii="Times" w:hAnsi="Times" w:cs="Helvetica"/>
+        </w:rPr>
+        <w:t xml:space="preserve">concepts. 3) </w:t>
+      </w:r>
+      <w:r>
+        <w:rPr>
+          <w:rFonts w:ascii="Times" w:hAnsi="Times" w:cs="Helvetica"/>
+        </w:rPr>
+        <w:t xml:space="preserve">2 hours to </w:t>
+      </w:r>
+      <w:r>
+        <w:rPr>
+          <w:rFonts w:ascii="Times" w:hAnsi="Times"/>
+        </w:rPr>
+        <w:t>have a hands-on experience</w:t>
+      </w:r>
+      <w:r>
+        <w:rPr>
+          <w:rFonts w:ascii="Times" w:hAnsi="Times" w:cs="Helvetica"/>
+        </w:rPr>
+        <w:t xml:space="preserve">. 4) </w:t>
+      </w:r>
+      <w:r>
+        <w:rPr>
+          <w:rFonts w:ascii="Times" w:hAnsi="Times" w:cs="Helvetica"/>
+        </w:rPr>
+        <w:t xml:space="preserve">3 hours to </w:t>
+      </w:r>
+      <w:r>
+        <w:rPr>
+          <w:rFonts w:ascii="Times" w:hAnsi="Times" w:cs="Helvetica"/>
+        </w:rPr>
+        <w:t>write a repor</w:t>
+      </w:r>
+      <w:r>
+        <w:rPr>
+          <w:rFonts w:ascii="Times" w:hAnsi="Times" w:cs="Helvetica"/>
+        </w:rPr>
+        <w:t>t.</w:t>
+      </w:r>
+    </w:p>
+    <w:p>
+      <w:pPr>
+        <w:widowControl w:val="0"/>
+        <w:autoSpaceDE w:val="0"/>
+        <w:autoSpaceDN w:val="0"/>
+        <w:adjustRightInd w:val="0"/>
+        <w:spacing w:after="240"/>
+        <w:rPr>
+          <w:rFonts w:ascii="Times" w:hAnsi="Times" w:cs="Times"/>
+          <w:b/>
+          <w:sz w:val="30"/>
+          <w:szCs w:val="30"/>
+        </w:rPr>
+      </w:pPr>
+      <w:r>
+        <w:rPr>
+          <w:rFonts w:ascii="Times" w:hAnsi="Times" w:cs="Times"/>
+          <w:b/>
+          <w:sz w:val="30"/>
+          <w:szCs w:val="30"/>
+        </w:rPr>
+        <w:t xml:space="preserve">3. </w:t>
+      </w:r>
+      <w:r>
+        <w:rPr>
+          <w:rFonts w:ascii="Times" w:hAnsi="Times" w:cs="Times"/>
+          <w:b/>
+          <w:sz w:val="30"/>
+          <w:szCs w:val="30"/>
+        </w:rPr>
+        <w:t>Conclusion</w:t>
+      </w:r>
+    </w:p>
+    <w:p>
+      <w:pPr>
+        <w:widowControl w:val="0"/>
+        <w:autoSpaceDE w:val="0"/>
+        <w:autoSpaceDN w:val="0"/>
+        <w:adjustRightInd w:val="0"/>
+        <w:spacing w:after="240"/>
+        <w:rPr>
+          <w:rFonts w:ascii="Times" w:hAnsi="Times" w:cs="Times"/>
+          <w:b/>
+          <w:sz w:val="30"/>
+          <w:szCs w:val="30"/>
+        </w:rPr>
+      </w:pPr>
+      <w:r>
+        <w:rPr>
+          <w:rFonts w:ascii="Times" w:hAnsi="Times" w:cs="Helvetica"/>
+        </w:rPr>
+        <w:t xml:space="preserve">In this paper, </w:t>
+      </w:r>
+      <w:r>
+        <w:rPr>
+          <w:rFonts w:ascii="Times" w:hAnsi="Times" w:cs="Helvetica"/>
+        </w:rPr>
+        <w:t xml:space="preserve">I </w:t>
+      </w:r>
+      <w:r>
+        <w:rPr>
+          <w:rFonts w:ascii="Times" w:hAnsi="Times" w:cs="Helvetica"/>
+        </w:rPr>
+        <w:t xml:space="preserve">provide </w:t>
+      </w:r>
+      <w:r>
+        <w:rPr>
+          <w:rFonts w:ascii="Times" w:hAnsi="Times" w:cs="Helvetica"/>
+        </w:rPr>
+        <w:t xml:space="preserve">five </w:t>
+      </w:r>
+      <w:r>
+        <w:rPr>
+          <w:rFonts w:ascii="Times" w:hAnsi="Times" w:cs="Helvetica"/>
+        </w:rPr>
+        <w:t>basic tools f</w:t>
+      </w:r>
+      <w:r>
+        <w:rPr>
+          <w:rFonts w:ascii="Times" w:hAnsi="Times" w:cs="Helvetica"/>
+        </w:rPr>
+        <w:t xml:space="preserve">or reproducible workflow </w:t>
+      </w:r>
+      <w:r>
+        <w:rPr>
+          <w:rFonts w:ascii="Times" w:hAnsi="Times" w:cs="Helvetica"/>
+        </w:rPr>
+        <w:t xml:space="preserve">for your project or research. </w:t>
+      </w:r>
+      <w:r>
+        <w:rPr>
+          <w:rFonts w:ascii="Times" w:hAnsi="Times" w:cs="Helvetica"/>
+        </w:rPr>
+        <w:t xml:space="preserve">There tools cover </w:t>
+      </w:r>
+      <w:r>
+        <w:rPr>
+          <w:rFonts w:ascii="Times" w:hAnsi="Times" w:cs="Helvetica"/>
+        </w:rPr>
+        <w:t xml:space="preserve">from </w:t>
+      </w:r>
+      <w:r>
+        <w:rPr>
+          <w:rFonts w:ascii="Times" w:hAnsi="Times" w:cs="Helvetica"/>
+        </w:rPr>
+        <w:t xml:space="preserve">making directories and files </w:t>
+      </w:r>
+      <w:r>
+        <w:rPr>
+          <w:rFonts w:ascii="Times" w:hAnsi="Times" w:cs="Helvetica"/>
+        </w:rPr>
+        <w:t>to</w:t>
+      </w:r>
+      <w:r>
+        <w:rPr>
+          <w:rFonts w:ascii="Times" w:hAnsi="Times" w:cs="Helvetica"/>
+        </w:rPr>
+        <w:t xml:space="preserve"> </w:t>
+      </w:r>
+      <w:r>
+        <w:rPr>
+          <w:rFonts w:ascii="Times" w:hAnsi="Times" w:cs="Helvetica"/>
+        </w:rPr>
+        <w:t xml:space="preserve">managing your codes through </w:t>
+      </w:r>
+      <w:proofErr w:type="spellStart"/>
+      <w:r>
+        <w:rPr>
+          <w:rFonts w:ascii="Times" w:hAnsi="Times" w:cs="Helvetica"/>
+        </w:rPr>
+        <w:t>Git</w:t>
+      </w:r>
+      <w:proofErr w:type="spellEnd"/>
+      <w:r>
+        <w:rPr>
+          <w:rFonts w:ascii="Times" w:hAnsi="Times" w:cs="Helvetica"/>
+        </w:rPr>
+        <w:t xml:space="preserve"> and</w:t>
+      </w:r>
+      <w:r>
+        <w:rPr>
+          <w:rFonts w:ascii="Times" w:hAnsi="Times" w:cs="Helvetica"/>
+        </w:rPr>
+        <w:t xml:space="preserve"> </w:t>
+      </w:r>
+      <w:r>
+        <w:rPr>
+          <w:rFonts w:ascii="Times" w:hAnsi="Times" w:cs="Helvetica"/>
+        </w:rPr>
+        <w:t xml:space="preserve">collaborating </w:t>
+      </w:r>
+      <w:r>
+        <w:rPr>
+          <w:rFonts w:ascii="Times" w:hAnsi="Times" w:cs="Helvetica"/>
+        </w:rPr>
+        <w:t xml:space="preserve">with others using </w:t>
+      </w:r>
+      <w:proofErr w:type="spellStart"/>
+      <w:r>
+        <w:rPr>
+          <w:rFonts w:ascii="Times" w:hAnsi="Times" w:cs="Helvetica"/>
+        </w:rPr>
+        <w:t>GitHub</w:t>
+      </w:r>
+      <w:proofErr w:type="spellEnd"/>
+      <w:r>
+        <w:rPr>
+          <w:rFonts w:ascii="Times" w:hAnsi="Times" w:cs="Helvetica"/>
+        </w:rPr>
+        <w:t xml:space="preserve">. </w:t>
+      </w:r>
+      <w:r>
+        <w:rPr>
+          <w:rFonts w:ascii="Times" w:hAnsi="Times" w:cs="Helvetica"/>
+        </w:rPr>
+        <w:t xml:space="preserve">Once you </w:t>
+      </w:r>
+      <w:r>
+        <w:rPr>
+          <w:rFonts w:ascii="Times" w:hAnsi="Times" w:cs="Helvetica"/>
+        </w:rPr>
+        <w:t xml:space="preserve">get used to </w:t>
+      </w:r>
+      <w:r>
+        <w:rPr>
+          <w:rFonts w:ascii="Times" w:hAnsi="Times" w:cs="Helvetica"/>
+        </w:rPr>
+        <w:t xml:space="preserve">these tools, </w:t>
+      </w:r>
+      <w:r>
+        <w:rPr>
+          <w:rFonts w:ascii="Times" w:hAnsi="Times" w:cs="Helvetica"/>
+        </w:rPr>
+        <w:t xml:space="preserve">you can </w:t>
+      </w:r>
+      <w:r>
+        <w:rPr>
+          <w:rFonts w:ascii="Times" w:hAnsi="Times" w:cs="Helvetica"/>
+        </w:rPr>
+        <w:t>effectively</w:t>
+      </w:r>
+      <w:r>
+        <w:rPr>
+          <w:rFonts w:ascii="Times" w:hAnsi="Times" w:cs="Helvetica"/>
+        </w:rPr>
+        <w:t xml:space="preserve"> </w:t>
+      </w:r>
+      <w:r>
+        <w:rPr>
+          <w:rFonts w:ascii="Times" w:hAnsi="Times" w:cs="Helvetica"/>
+        </w:rPr>
+        <w:t>take advantage of</w:t>
+      </w:r>
+      <w:r>
+        <w:rPr>
+          <w:rFonts w:ascii="Times" w:hAnsi="Times" w:cs="Helvetica"/>
+        </w:rPr>
+        <w:t xml:space="preserve"> </w:t>
+      </w:r>
+      <w:r>
+        <w:rPr>
+          <w:rFonts w:ascii="Times" w:hAnsi="Times" w:cs="Helvetica"/>
+        </w:rPr>
+        <w:t xml:space="preserve">them </w:t>
+      </w:r>
+      <w:r>
+        <w:rPr>
+          <w:rFonts w:ascii="Times" w:hAnsi="Times" w:cs="Helvetica"/>
+        </w:rPr>
+        <w:t>for</w:t>
+      </w:r>
+      <w:r>
+        <w:rPr>
+          <w:rFonts w:ascii="Times" w:hAnsi="Times" w:cs="Helvetica"/>
+        </w:rPr>
+        <w:t xml:space="preserve"> </w:t>
+      </w:r>
+      <w:r>
+        <w:rPr>
+          <w:rFonts w:ascii="Times" w:hAnsi="Times" w:cs="Helvetica"/>
+        </w:rPr>
+        <w:t xml:space="preserve">in your daily </w:t>
+      </w:r>
+      <w:r>
+        <w:rPr>
+          <w:rFonts w:ascii="Times" w:hAnsi="Times" w:cs="Helvetica"/>
+        </w:rPr>
+        <w:t xml:space="preserve">reproducible </w:t>
+      </w:r>
+      <w:r>
+        <w:rPr>
+          <w:rFonts w:ascii="Times" w:hAnsi="Times" w:cs="Helvetica"/>
+        </w:rPr>
+        <w:t>work</w:t>
+      </w:r>
+      <w:r>
+        <w:rPr>
+          <w:rFonts w:ascii="Times" w:hAnsi="Times" w:cs="Helvetica"/>
+        </w:rPr>
+        <w:t>flow</w:t>
+      </w:r>
+      <w:r>
+        <w:rPr>
+          <w:rFonts w:ascii="Times" w:hAnsi="Times" w:cs="Helvetica"/>
+        </w:rPr>
+        <w:t>.</w:t>
+      </w:r>
+    </w:p>
+    <w:p>
+      <w:pPr>
+        <w:rPr>
+          <w:rFonts w:ascii="Times" w:eastAsia="Times New Roman" w:hAnsi="Times" w:cs="Times New Roman"/>
+        </w:rPr>
+      </w:pPr>
+      <w:proofErr w:type="gramStart"/>
       <w:r>
         <w:rPr>
           <w:rFonts w:ascii="Times" w:hAnsi="Times"/>
@@ -3205,18 +4604,38 @@
         <w:r>
           <w:rPr>
             <w:rFonts w:ascii="Times" w:eastAsia="Times New Roman" w:hAnsi="Times" w:cs="Times New Roman"/>
-            <w:color w:val="663366"/>
           </w:rPr>
-          <w:t>"Introduction to GNU Makefiles"</w:t>
+          <w:t xml:space="preserve">"Introduction to GNU </w:t>
+        </w:r>
+        <w:proofErr w:type="spellStart"/>
+        <w:r>
+          <w:rPr>
+            <w:rFonts w:ascii="Times" w:eastAsia="Times New Roman" w:hAnsi="Times" w:cs="Times New Roman"/>
+          </w:rPr>
+          <w:t>Makefiles</w:t>
+        </w:r>
+        <w:proofErr w:type="spellEnd"/>
+        <w:r>
+          <w:rPr>
+            <w:rFonts w:ascii="Times" w:eastAsia="Times New Roman" w:hAnsi="Times" w:cs="Times New Roman"/>
+          </w:rPr>
+          <w:t>"</w:t>
         </w:r>
       </w:hyperlink>
       <w:r>
         <w:rPr>
           <w:rFonts w:ascii="Times" w:eastAsia="Times New Roman" w:hAnsi="Times" w:cs="Times New Roman"/>
-          <w:color w:val="252525"/>
-          <w:shd w:val="clear" w:color="auto" w:fill="FFFFFF"/>
-        </w:rPr>
-        <w:t xml:space="preserve">. </w:t>
+          <w:shd w:val="clear" w:color="auto" w:fill="FFFFFF"/>
+        </w:rPr>
+        <w:t>.</w:t>
+      </w:r>
+      <w:proofErr w:type="gramEnd"/>
+      <w:r>
+        <w:rPr>
+          <w:rFonts w:ascii="Times" w:eastAsia="Times New Roman" w:hAnsi="Times" w:cs="Times New Roman"/>
+          <w:shd w:val="clear" w:color="auto" w:fill="FFFFFF"/>
+        </w:rPr>
+        <w:t xml:space="preserve"> </w:t>
       </w:r>
       <w:r>
         <w:rPr>
@@ -3260,6 +4679,7 @@
           <w:rFonts w:ascii="Times" w:eastAsia="Times New Roman" w:hAnsi="Times" w:cs="Times New Roman"/>
         </w:rPr>
       </w:pPr>
+      <w:proofErr w:type="gramStart"/>
       <w:r>
         <w:rPr>
           <w:rFonts w:ascii="Times" w:hAnsi="Times"/>
@@ -3269,28 +4689,47 @@
       <w:r>
         <w:rPr>
           <w:rFonts w:ascii="Times" w:eastAsia="Times New Roman" w:hAnsi="Times" w:cs="Times New Roman"/>
-          <w:color w:val="252525"/>
           <w:shd w:val="clear" w:color="auto" w:fill="FFFFFF"/>
         </w:rPr>
         <w:t> </w:t>
       </w:r>
+      <w:proofErr w:type="spellStart"/>
       <w:r>
         <w:rPr>
           <w:rFonts w:ascii="Times" w:eastAsia="Times New Roman" w:hAnsi="Times" w:cs="Times New Roman"/>
           <w:i/>
           <w:iCs/>
-          <w:color w:val="252525"/>
-          <w:shd w:val="clear" w:color="auto" w:fill="FFFFFF"/>
-        </w:rPr>
-        <w:t>Scopatz, Anthony; Huff, Kathryn D. (2015). </w:t>
+          <w:shd w:val="clear" w:color="auto" w:fill="FFFFFF"/>
+        </w:rPr>
+        <w:t>Scopatz</w:t>
+      </w:r>
+      <w:proofErr w:type="spellEnd"/>
+      <w:r>
+        <w:rPr>
+          <w:rFonts w:ascii="Times" w:eastAsia="Times New Roman" w:hAnsi="Times" w:cs="Times New Roman"/>
+          <w:i/>
+          <w:iCs/>
+          <w:shd w:val="clear" w:color="auto" w:fill="FFFFFF"/>
+        </w:rPr>
+        <w:t>, Anthony; Huff, Kathryn D. (2015).</w:t>
+      </w:r>
+      <w:proofErr w:type="gramEnd"/>
+      <w:r>
+        <w:rPr>
+          <w:rFonts w:ascii="Times" w:eastAsia="Times New Roman" w:hAnsi="Times" w:cs="Times New Roman"/>
+          <w:i/>
+          <w:iCs/>
+          <w:shd w:val="clear" w:color="auto" w:fill="FFFFFF"/>
+        </w:rPr>
+        <w:t> </w:t>
       </w:r>
       <w:hyperlink r:id="rId29" w:history="1">
+        <w:proofErr w:type="gramStart"/>
         <w:r>
           <w:rPr>
             <w:rFonts w:ascii="Times" w:eastAsia="Times New Roman" w:hAnsi="Times" w:cs="Times New Roman"/>
             <w:i/>
             <w:iCs/>
-            <w:color w:val="663366"/>
             <w:shd w:val="clear" w:color="auto" w:fill="FFFFFF"/>
           </w:rPr>
           <w:t>Effective Computation in Physics</w:t>
@@ -3301,10 +4740,19 @@
           <w:rFonts w:ascii="Times" w:eastAsia="Times New Roman" w:hAnsi="Times" w:cs="Times New Roman"/>
           <w:i/>
           <w:iCs/>
-          <w:color w:val="252525"/>
-          <w:shd w:val="clear" w:color="auto" w:fill="FFFFFF"/>
-        </w:rPr>
-        <w:t>. O'Reilly Media, Inc. p. 351.</w:t>
+          <w:shd w:val="clear" w:color="auto" w:fill="FFFFFF"/>
+        </w:rPr>
+        <w:t>.</w:t>
+      </w:r>
+      <w:proofErr w:type="gramEnd"/>
+      <w:r>
+        <w:rPr>
+          <w:rFonts w:ascii="Times" w:eastAsia="Times New Roman" w:hAnsi="Times" w:cs="Times New Roman"/>
+          <w:i/>
+          <w:iCs/>
+          <w:shd w:val="clear" w:color="auto" w:fill="FFFFFF"/>
+        </w:rPr>
+        <w:t xml:space="preserve"> O'Reilly Media, Inc. p. 351.</w:t>
       </w:r>
       <w:hyperlink r:id="rId30" w:tooltip="International Standard Book Number" w:history="1">
         <w:r>
@@ -3312,7 +4760,6 @@
             <w:rFonts w:ascii="Times" w:eastAsia="Times New Roman" w:hAnsi="Times" w:cs="Times New Roman"/>
             <w:i/>
             <w:iCs/>
-            <w:color w:val="0B0080"/>
             <w:shd w:val="clear" w:color="auto" w:fill="FFFFFF"/>
           </w:rPr>
           <w:t>ISBN</w:t>
@@ -3323,7 +4770,6 @@
           <w:rFonts w:ascii="Times" w:eastAsia="Times New Roman" w:hAnsi="Times" w:cs="Times New Roman"/>
           <w:i/>
           <w:iCs/>
-          <w:color w:val="252525"/>
           <w:shd w:val="clear" w:color="auto" w:fill="FFFFFF"/>
         </w:rPr>
         <w:t> </w:t>
@@ -3334,7 +4780,6 @@
             <w:rFonts w:ascii="Times" w:eastAsia="Times New Roman" w:hAnsi="Times" w:cs="Times New Roman"/>
             <w:i/>
             <w:iCs/>
-            <w:color w:val="0B0080"/>
             <w:shd w:val="clear" w:color="auto" w:fill="FFFFFF"/>
           </w:rPr>
           <w:t>9781491901595</w:t>
@@ -3345,7 +4790,6 @@
           <w:rFonts w:ascii="Times" w:eastAsia="Times New Roman" w:hAnsi="Times" w:cs="Times New Roman"/>
           <w:i/>
           <w:iCs/>
-          <w:color w:val="252525"/>
           <w:shd w:val="clear" w:color="auto" w:fill="FFFFFF"/>
         </w:rPr>
         <w:t>. Retrieved 20 April 2016.</w:t>
@@ -3356,7 +4800,6 @@
         <w:rPr>
           <w:rFonts w:ascii="Times" w:eastAsia="Times New Roman" w:hAnsi="Times" w:cs="Times New Roman"/>
           <w:bCs/>
-          <w:color w:val="252525"/>
           <w:shd w:val="clear" w:color="auto" w:fill="FFFFFF"/>
         </w:rPr>
       </w:pPr>
@@ -3386,15 +4829,37 @@
           <w:rPr>
             <w:rFonts w:ascii="Times" w:eastAsia="Times New Roman" w:hAnsi="Times" w:cs="Times New Roman"/>
           </w:rPr>
-          <w:t>"GitHub Pours Energies into Enterprise – Raises $100 Million From Power VC Andreessen Horowitz"</w:t>
+          <w:t>"</w:t>
+        </w:r>
+        <w:proofErr w:type="spellStart"/>
+        <w:r>
+          <w:rPr>
+            <w:rFonts w:ascii="Times" w:eastAsia="Times New Roman" w:hAnsi="Times" w:cs="Times New Roman"/>
+          </w:rPr>
+          <w:t>GitHub</w:t>
+        </w:r>
+        <w:proofErr w:type="spellEnd"/>
+        <w:r>
+          <w:rPr>
+            <w:rFonts w:ascii="Times" w:eastAsia="Times New Roman" w:hAnsi="Times" w:cs="Times New Roman"/>
+          </w:rPr>
+          <w:t xml:space="preserve"> Pours Energies into Enterprise – Raises $100 Million From Power VC Andreessen Horowitz"</w:t>
         </w:r>
       </w:hyperlink>
       <w:r>
         <w:rPr>
           <w:rFonts w:ascii="Times" w:eastAsia="Times New Roman" w:hAnsi="Times" w:cs="Times New Roman"/>
         </w:rPr>
-        <w:t>. Tech Crunch. Andreessen Horowitz is investing an eye-popping $100 million into GitHub</w:t>
-      </w:r>
+        <w:t xml:space="preserve">. Tech Crunch. Andreessen Horowitz is investing an eye-popping $100 million into </w:t>
+      </w:r>
+      <w:proofErr w:type="spellStart"/>
+      <w:r>
+        <w:rPr>
+          <w:rFonts w:ascii="Times" w:eastAsia="Times New Roman" w:hAnsi="Times" w:cs="Times New Roman"/>
+        </w:rPr>
+        <w:t>GitHub</w:t>
+      </w:r>
+      <w:proofErr w:type="spellEnd"/>
     </w:p>
     <w:p>
       <w:pPr>
@@ -3420,7 +4885,21 @@
           <w:rPr>
             <w:rFonts w:ascii="Times" w:hAnsi="Times" w:cs="Helvetica"/>
           </w:rPr>
-          <w:t>"Pandoc Converts All Your (Text) Documents"</w:t>
+          <w:t>"</w:t>
+        </w:r>
+        <w:proofErr w:type="spellStart"/>
+        <w:r>
+          <w:rPr>
+            <w:rFonts w:ascii="Times" w:hAnsi="Times" w:cs="Helvetica"/>
+          </w:rPr>
+          <w:t>Pandoc</w:t>
+        </w:r>
+        <w:proofErr w:type="spellEnd"/>
+        <w:r>
+          <w:rPr>
+            <w:rFonts w:ascii="Times" w:hAnsi="Times" w:cs="Helvetica"/>
+          </w:rPr>
+          <w:t xml:space="preserve"> Converts All Your (Text) Documents"</w:t>
         </w:r>
       </w:hyperlink>
       <w:r>
@@ -3435,8 +4914,18 @@
           <w:i/>
           <w:iCs/>
         </w:rPr>
-        <w:t>The Chronicle of Higher Education Blogs: ProfHacker</w:t>
-      </w:r>
+        <w:t xml:space="preserve">The Chronicle of Higher Education Blogs: </w:t>
+      </w:r>
+      <w:proofErr w:type="spellStart"/>
+      <w:r>
+        <w:rPr>
+          <w:rFonts w:ascii="Times" w:hAnsi="Times" w:cs="Helvetica"/>
+          <w:i/>
+          <w:iCs/>
+        </w:rPr>
+        <w:t>ProfHacker</w:t>
+      </w:r>
+      <w:proofErr w:type="spellEnd"/>
       <w:r>
         <w:rPr>
           <w:rFonts w:ascii="Times" w:hAnsi="Times" w:cs="Helvetica"/>
@@ -3454,12 +4943,12 @@
     <w:p>
       <w:pPr>
         <w:rPr>
-          <w:rFonts w:ascii="Helvetica" w:hAnsi="Helvetica" w:cs="Helvetica"/>
-          <w:color w:val="1C1C1C"/>
+          <w:rFonts w:ascii="Times" w:hAnsi="Times" w:cs="Helvetica"/>
           <w:sz w:val="25"/>
           <w:szCs w:val="25"/>
         </w:rPr>
       </w:pPr>
+      <w:proofErr w:type="gramStart"/>
       <w:r>
         <w:rPr>
           <w:rFonts w:ascii="Times" w:hAnsi="Times" w:cs="Helvetica"/>
@@ -3471,32 +4960,35 @@
           <w:rPr>
             <w:rFonts w:ascii="Times" w:hAnsi="Times" w:cs="Helvetica"/>
           </w:rPr>
-          <w:t>"Markdown"</w:t>
+          <w:t>"Markdow</w:t>
+        </w:r>
+        <w:bookmarkStart w:id="0" w:name="_GoBack"/>
+        <w:bookmarkEnd w:id="0"/>
+        <w:r>
+          <w:rPr>
+            <w:rFonts w:ascii="Times" w:hAnsi="Times" w:cs="Helvetica"/>
+          </w:rPr>
+          <w:t>n"</w:t>
         </w:r>
       </w:hyperlink>
       <w:r>
         <w:rPr>
           <w:rFonts w:ascii="Times" w:hAnsi="Times" w:cs="Helvetica"/>
         </w:rPr>
-        <w:t>. 2013-12-04</w:t>
-      </w:r>
-      <w:r>
-        <w:rPr>
-          <w:rFonts w:ascii="Times" w:hAnsi="Times" w:cs="Helvetica"/>
-        </w:rPr>
-        <w:t xml:space="preserve">, </w:t>
-      </w:r>
-      <w:r>
-        <w:rPr>
-          <w:rFonts w:ascii="Times" w:hAnsi="Times"/>
-        </w:rPr>
-        <w:t>http://daringfireball.net/projects/markdown</w:t>
-      </w:r>
-      <w:r>
-        <w:rPr>
-          <w:rFonts w:ascii="Times" w:hAnsi="Times"/>
-        </w:rPr>
-        <w:t>/</w:t>
+        <w:t>.</w:t>
+      </w:r>
+      <w:proofErr w:type="gramEnd"/>
+      <w:r>
+        <w:rPr>
+          <w:rFonts w:ascii="Times" w:hAnsi="Times" w:cs="Helvetica"/>
+        </w:rPr>
+        <w:t xml:space="preserve"> 2013-12-04, </w:t>
+      </w:r>
+      <w:r>
+        <w:rPr>
+          <w:rFonts w:ascii="Times" w:hAnsi="Times"/>
+        </w:rPr>
+        <w:t>http://daringfireball.net/projects/markdown/</w:t>
       </w:r>
     </w:p>
     <w:sectPr>

</xml_diff>